<commit_message>
moments and theme tests
</commit_message>
<xml_diff>
--- a/appium/Тестирование лаб3.docx
+++ b/appium/Тестирование лаб3.docx
@@ -4024,7 +4024,7 @@
                   <w:rFonts w:cstheme="minorHAnsi"/>
                   <w:szCs w:val="28"/>
                   <w:lang w:val="ru-RU"/>
-                  <w:rPrChange w:id="166" w:author="Чудаков Матвей Игоревич" w:date="2019-06-18T18:09:00Z">
+                  <w:rPrChange w:id="166" w:author="Чудаков Матвей Игоревич" w:date="2019-06-19T13:24:00Z">
                     <w:rPr>
                       <w:rFonts w:cstheme="minorHAnsi"/>
                       <w:szCs w:val="28"/>
@@ -4225,7 +4225,7 @@
                   <w:rFonts w:cstheme="minorHAnsi"/>
                   <w:szCs w:val="28"/>
                   <w:lang w:val="ru-RU"/>
-                  <w:rPrChange w:id="181" w:author="Чудаков Матвей Игоревич" w:date="2019-06-18T18:09:00Z">
+                  <w:rPrChange w:id="181" w:author="Чудаков Матвей Игоревич" w:date="2019-06-19T13:24:00Z">
                     <w:rPr>
                       <w:rFonts w:cstheme="minorHAnsi"/>
                       <w:szCs w:val="28"/>
@@ -7303,7 +7303,7 @@
                   <w:rFonts w:cstheme="minorHAnsi"/>
                   <w:szCs w:val="28"/>
                   <w:lang w:val="ru-RU"/>
-                  <w:rPrChange w:id="409" w:author="Чудаков Матвей Игоревич" w:date="2019-06-18T18:09:00Z">
+                  <w:rPrChange w:id="409" w:author="Чудаков Матвей Игоревич" w:date="2019-06-19T13:24:00Z">
                     <w:rPr>
                       <w:rFonts w:cstheme="minorHAnsi"/>
                       <w:szCs w:val="28"/>
@@ -7750,7 +7750,7 @@
                   <w:rFonts w:cstheme="minorHAnsi"/>
                   <w:szCs w:val="28"/>
                   <w:lang w:val="ru-RU"/>
-                  <w:rPrChange w:id="453" w:author="Чудаков Матвей Игоревич" w:date="2019-06-18T18:09:00Z">
+                  <w:rPrChange w:id="453" w:author="Чудаков Матвей Игоревич" w:date="2019-06-19T13:24:00Z">
                     <w:rPr>
                       <w:rFonts w:cstheme="minorHAnsi"/>
                       <w:szCs w:val="28"/>
@@ -7771,7 +7771,7 @@
                   <w:rFonts w:cstheme="minorHAnsi"/>
                   <w:szCs w:val="28"/>
                   <w:lang w:val="ru-RU"/>
-                  <w:rPrChange w:id="454" w:author="Чудаков Матвей Игоревич" w:date="2019-06-18T18:09:00Z">
+                  <w:rPrChange w:id="454" w:author="Чудаков Матвей Игоревич" w:date="2019-06-19T13:24:00Z">
                     <w:rPr>
                       <w:rFonts w:cstheme="minorHAnsi"/>
                       <w:szCs w:val="28"/>
@@ -8704,7 +8704,7 @@
                   <w:rFonts w:cstheme="minorHAnsi"/>
                   <w:szCs w:val="28"/>
                   <w:lang w:val="ru-RU"/>
-                  <w:rPrChange w:id="524" w:author="Чудаков Матвей Игоревич" w:date="2019-06-18T18:09:00Z">
+                  <w:rPrChange w:id="524" w:author="Чудаков Матвей Игоревич" w:date="2019-06-19T13:24:00Z">
                     <w:rPr>
                       <w:rFonts w:cstheme="minorHAnsi"/>
                       <w:szCs w:val="28"/>
@@ -8725,7 +8725,7 @@
                   <w:rFonts w:cstheme="minorHAnsi"/>
                   <w:szCs w:val="28"/>
                   <w:lang w:val="ru-RU"/>
-                  <w:rPrChange w:id="525" w:author="Чудаков Матвей Игоревич" w:date="2019-06-18T18:09:00Z">
+                  <w:rPrChange w:id="525" w:author="Чудаков Матвей Игоревич" w:date="2019-06-19T13:24:00Z">
                     <w:rPr>
                       <w:rFonts w:cstheme="minorHAnsi"/>
                       <w:szCs w:val="28"/>
@@ -8746,7 +8746,7 @@
                   <w:rFonts w:cstheme="minorHAnsi"/>
                   <w:szCs w:val="28"/>
                   <w:lang w:val="ru-RU"/>
-                  <w:rPrChange w:id="526" w:author="Чудаков Матвей Игоревич" w:date="2019-06-18T18:09:00Z">
+                  <w:rPrChange w:id="526" w:author="Чудаков Матвей Игоревич" w:date="2019-06-19T13:24:00Z">
                     <w:rPr>
                       <w:rFonts w:cstheme="minorHAnsi"/>
                       <w:szCs w:val="28"/>
@@ -9599,7 +9599,7 @@
                   <w:rFonts w:cstheme="minorHAnsi"/>
                   <w:szCs w:val="28"/>
                   <w:lang w:val="ru-RU"/>
-                  <w:rPrChange w:id="587" w:author="Чудаков Матвей Игоревич" w:date="2019-06-18T18:09:00Z">
+                  <w:rPrChange w:id="587" w:author="Чудаков Матвей Игоревич" w:date="2019-06-19T13:24:00Z">
                     <w:rPr>
                       <w:rFonts w:cstheme="minorHAnsi"/>
                       <w:szCs w:val="28"/>
@@ -9628,7 +9628,7 @@
                   <w:rFonts w:cstheme="minorHAnsi"/>
                   <w:szCs w:val="28"/>
                   <w:lang w:val="ru-RU"/>
-                  <w:rPrChange w:id="588" w:author="Чудаков Матвей Игоревич" w:date="2019-06-18T18:09:00Z">
+                  <w:rPrChange w:id="588" w:author="Чудаков Матвей Игоревич" w:date="2019-06-19T13:24:00Z">
                     <w:rPr>
                       <w:rFonts w:cstheme="minorHAnsi"/>
                       <w:szCs w:val="28"/>
@@ -11279,7 +11279,7 @@
                   <w:rFonts w:cstheme="minorHAnsi"/>
                   <w:szCs w:val="28"/>
                   <w:lang w:val="ru-RU"/>
-                  <w:rPrChange w:id="707" w:author="Чудаков Матвей Игоревич" w:date="2019-06-18T18:09:00Z">
+                  <w:rPrChange w:id="707" w:author="Чудаков Матвей Игоревич" w:date="2019-06-19T13:24:00Z">
                     <w:rPr>
                       <w:rFonts w:cstheme="minorHAnsi"/>
                       <w:szCs w:val="28"/>
@@ -11300,7 +11300,7 @@
                   <w:rFonts w:cstheme="minorHAnsi"/>
                   <w:szCs w:val="28"/>
                   <w:lang w:val="ru-RU"/>
-                  <w:rPrChange w:id="708" w:author="Чудаков Матвей Игоревич" w:date="2019-06-18T18:09:00Z">
+                  <w:rPrChange w:id="708" w:author="Чудаков Матвей Игоревич" w:date="2019-06-19T13:24:00Z">
                     <w:rPr>
                       <w:rFonts w:cstheme="minorHAnsi"/>
                       <w:szCs w:val="28"/>
@@ -11339,7 +11339,7 @@
                   <w:rFonts w:cstheme="minorHAnsi"/>
                   <w:szCs w:val="28"/>
                   <w:lang w:val="ru-RU"/>
-                  <w:rPrChange w:id="711" w:author="Чудаков Матвей Игоревич" w:date="2019-06-18T18:09:00Z">
+                  <w:rPrChange w:id="711" w:author="Чудаков Матвей Игоревич" w:date="2019-06-19T13:24:00Z">
                     <w:rPr>
                       <w:rFonts w:cstheme="minorHAnsi"/>
                       <w:szCs w:val="28"/>
@@ -11396,7 +11396,7 @@
                   <w:rFonts w:cstheme="minorHAnsi"/>
                   <w:szCs w:val="28"/>
                   <w:lang w:val="ru-RU"/>
-                  <w:rPrChange w:id="715" w:author="Чудаков Матвей Игоревич" w:date="2019-06-18T18:09:00Z">
+                  <w:rPrChange w:id="715" w:author="Чудаков Матвей Игоревич" w:date="2019-06-19T13:24:00Z">
                     <w:rPr>
                       <w:rFonts w:cstheme="minorHAnsi"/>
                       <w:szCs w:val="28"/>
@@ -11521,7 +11521,7 @@
                   <w:rFonts w:cstheme="minorHAnsi"/>
                   <w:szCs w:val="28"/>
                   <w:lang w:val="ru-RU"/>
-                  <w:rPrChange w:id="725" w:author="Чудаков Матвей Игоревич" w:date="2019-06-18T18:09:00Z">
+                  <w:rPrChange w:id="725" w:author="Чудаков Матвей Игоревич" w:date="2019-06-19T13:24:00Z">
                     <w:rPr>
                       <w:rFonts w:cstheme="minorHAnsi"/>
                       <w:szCs w:val="28"/>
@@ -11543,7 +11543,7 @@
                   <w:rFonts w:cstheme="minorHAnsi"/>
                   <w:szCs w:val="28"/>
                   <w:lang w:val="ru-RU"/>
-                  <w:rPrChange w:id="726" w:author="Чудаков Матвей Игоревич" w:date="2019-06-18T18:09:00Z">
+                  <w:rPrChange w:id="726" w:author="Чудаков Матвей Игоревич" w:date="2019-06-19T13:24:00Z">
                     <w:rPr>
                       <w:rFonts w:cstheme="minorHAnsi"/>
                       <w:szCs w:val="28"/>
@@ -12428,7 +12428,7 @@
                   <w:rFonts w:cstheme="minorHAnsi"/>
                   <w:szCs w:val="28"/>
                   <w:lang w:val="ru-RU"/>
-                  <w:rPrChange w:id="794" w:author="Чудаков Матвей Игоревич" w:date="2019-06-18T18:09:00Z">
+                  <w:rPrChange w:id="794" w:author="Чудаков Матвей Игоревич" w:date="2019-06-19T13:24:00Z">
                     <w:rPr>
                       <w:rFonts w:cstheme="minorHAnsi"/>
                       <w:szCs w:val="28"/>
@@ -15920,7 +15920,7 @@
                   <w:rFonts w:cstheme="minorHAnsi"/>
                   <w:szCs w:val="28"/>
                   <w:lang w:val="ru-RU"/>
-                  <w:rPrChange w:id="1030" w:author="Чудаков Матвей Игоревич" w:date="2019-06-18T18:09:00Z">
+                  <w:rPrChange w:id="1030" w:author="Чудаков Матвей Игоревич" w:date="2019-06-19T13:24:00Z">
                     <w:rPr>
                       <w:rFonts w:cstheme="minorHAnsi"/>
                       <w:szCs w:val="28"/>
@@ -16069,7 +16069,7 @@
                   <w:rFonts w:cstheme="minorHAnsi"/>
                   <w:szCs w:val="28"/>
                   <w:lang w:val="ru-RU"/>
-                  <w:rPrChange w:id="1039" w:author="Чудаков Матвей Игоревич" w:date="2019-06-18T18:09:00Z">
+                  <w:rPrChange w:id="1039" w:author="Чудаков Матвей Игоревич" w:date="2019-06-19T13:24:00Z">
                     <w:rPr>
                       <w:rFonts w:cstheme="minorHAnsi"/>
                       <w:szCs w:val="28"/>
@@ -16090,7 +16090,7 @@
                   <w:rFonts w:cstheme="minorHAnsi"/>
                   <w:szCs w:val="28"/>
                   <w:lang w:val="ru-RU"/>
-                  <w:rPrChange w:id="1040" w:author="Чудаков Матвей Игоревич" w:date="2019-06-18T18:09:00Z">
+                  <w:rPrChange w:id="1040" w:author="Чудаков Матвей Игоревич" w:date="2019-06-19T13:24:00Z">
                     <w:rPr>
                       <w:rFonts w:cstheme="minorHAnsi"/>
                       <w:szCs w:val="28"/>
@@ -18190,14 +18190,7 @@
                   <w:rFonts w:cstheme="minorHAnsi"/>
                   <w:szCs w:val="28"/>
                 </w:rPr>
-                <w:t>1</w:t>
-              </w:r>
-              <w:r>
-                <w:rPr>
-                  <w:rFonts w:cstheme="minorHAnsi"/>
-                  <w:szCs w:val="28"/>
-                </w:rPr>
-                <w:t>3</w:t>
+                <w:t>13</w:t>
               </w:r>
             </w:ins>
           </w:p>
@@ -18593,17 +18586,9 @@
                 <w:rFonts w:cstheme="minorHAnsi"/>
                 <w:szCs w:val="28"/>
                 <w:lang w:val="ru-RU"/>
-                <w:rPrChange w:id="1216" w:author="Чудаков Матвей Игоревич" w:date="2019-06-18T18:17:00Z">
-                  <w:rPr>
-                    <w:ins w:id="1217" w:author="Чудаков Матвей Игоревич" w:date="2019-06-18T18:16:00Z"/>
-                    <w:rFonts w:cstheme="minorHAnsi"/>
-                    <w:szCs w:val="28"/>
-                    <w:lang w:val="ru-RU"/>
-                  </w:rPr>
-                </w:rPrChange>
-              </w:rPr>
-            </w:pPr>
-            <w:ins w:id="1218" w:author="Чудаков Матвей Игоревич" w:date="2019-06-18T18:16:00Z">
+              </w:rPr>
+            </w:pPr>
+            <w:ins w:id="1216" w:author="Чудаков Матвей Игоревич" w:date="2019-06-18T18:16:00Z">
               <w:r>
                 <w:rPr>
                   <w:rFonts w:cstheme="minorHAnsi"/>
@@ -18613,7 +18598,7 @@
                 <w:t xml:space="preserve">Приложение отображает страницу </w:t>
               </w:r>
             </w:ins>
-            <w:ins w:id="1219" w:author="Чудаков Матвей Игоревич" w:date="2019-06-18T18:17:00Z">
+            <w:ins w:id="1217" w:author="Чудаков Матвей Игоревич" w:date="2019-06-18T18:17:00Z">
               <w:r>
                 <w:rPr>
                   <w:rFonts w:cstheme="minorHAnsi"/>
@@ -18633,13 +18618,13 @@
             <w:pPr>
               <w:jc w:val="center"/>
               <w:rPr>
-                <w:ins w:id="1220" w:author="Чудаков Матвей Игоревич" w:date="2019-06-18T18:16:00Z"/>
-                <w:rFonts w:cstheme="minorHAnsi"/>
-                <w:szCs w:val="28"/>
-                <w:lang w:val="ru-RU"/>
-              </w:rPr>
-            </w:pPr>
-            <w:ins w:id="1221" w:author="Чудаков Матвей Игоревич" w:date="2019-06-18T18:16:00Z">
+                <w:ins w:id="1218" w:author="Чудаков Матвей Игоревич" w:date="2019-06-18T18:16:00Z"/>
+                <w:rFonts w:cstheme="minorHAnsi"/>
+                <w:szCs w:val="28"/>
+                <w:lang w:val="ru-RU"/>
+              </w:rPr>
+            </w:pPr>
+            <w:ins w:id="1219" w:author="Чудаков Матвей Игоревич" w:date="2019-06-18T18:16:00Z">
               <w:r>
                 <w:rPr>
                   <w:rFonts w:cstheme="minorHAnsi"/>
@@ -18669,7 +18654,7 @@
       </w:tr>
       <w:tr>
         <w:trPr>
-          <w:ins w:id="1222" w:author="Чудаков Матвей Игоревич" w:date="2019-06-18T18:16:00Z"/>
+          <w:ins w:id="1220" w:author="Чудаков Матвей Игоревич" w:date="2019-06-18T18:16:00Z"/>
         </w:trPr>
         <w:tc>
           <w:tcPr>
@@ -18679,9 +18664,35 @@
             <w:pPr>
               <w:jc w:val="center"/>
               <w:rPr>
+                <w:ins w:id="1221" w:author="Чудаков Матвей Игоревич" w:date="2019-06-18T18:16:00Z"/>
+                <w:rFonts w:cstheme="minorHAnsi"/>
+                <w:szCs w:val="28"/>
+              </w:rPr>
+            </w:pPr>
+            <w:ins w:id="1222" w:author="Чудаков Матвей Игоревич" w:date="2019-06-18T18:16:00Z">
+              <w:r>
+                <w:rPr>
+                  <w:rFonts w:cstheme="minorHAnsi"/>
+                  <w:szCs w:val="28"/>
+                </w:rPr>
+                <w:t>2</w:t>
+              </w:r>
+            </w:ins>
+          </w:p>
+        </w:tc>
+        <w:tc>
+          <w:tcPr>
+            <w:tcW w:w="2336" w:type="dxa"/>
+            <w:gridSpan w:val="2"/>
+          </w:tcPr>
+          <w:p>
+            <w:pPr>
+              <w:jc w:val="center"/>
+              <w:rPr>
                 <w:ins w:id="1223" w:author="Чудаков Матвей Игоревич" w:date="2019-06-18T18:16:00Z"/>
                 <w:rFonts w:cstheme="minorHAnsi"/>
                 <w:szCs w:val="28"/>
+                <w:lang w:val="ru-RU"/>
               </w:rPr>
             </w:pPr>
             <w:ins w:id="1224" w:author="Чудаков Матвей Игоревич" w:date="2019-06-18T18:16:00Z">
@@ -18689,27 +18700,29 @@
                 <w:rPr>
                   <w:rFonts w:cstheme="minorHAnsi"/>
                   <w:szCs w:val="28"/>
-                </w:rPr>
-                <w:t>2</w:t>
-              </w:r>
-            </w:ins>
-          </w:p>
-        </w:tc>
-        <w:tc>
-          <w:tcPr>
-            <w:tcW w:w="2336" w:type="dxa"/>
-            <w:gridSpan w:val="2"/>
-          </w:tcPr>
-          <w:p>
-            <w:pPr>
-              <w:jc w:val="center"/>
-              <w:rPr>
-                <w:ins w:id="1225" w:author="Чудаков Матвей Игоревич" w:date="2019-06-18T18:16:00Z"/>
-                <w:rFonts w:cstheme="minorHAnsi"/>
-                <w:szCs w:val="28"/>
-                <w:lang w:val="ru-RU"/>
-              </w:rPr>
-            </w:pPr>
+                  <w:lang w:val="ru-RU"/>
+                </w:rPr>
+                <w:t xml:space="preserve">Пользователь нажимает кнопку </w:t>
+              </w:r>
+              <w:r>
+                <w:rPr>
+                  <w:rFonts w:cstheme="minorHAnsi"/>
+                  <w:szCs w:val="28"/>
+                  <w:lang w:val="ru-RU"/>
+                </w:rPr>
+                <w:t>“</w:t>
+              </w:r>
+            </w:ins>
+            <w:ins w:id="1225" w:author="Чудаков Матвей Игоревич" w:date="2019-06-18T18:17:00Z">
+              <w:r>
+                <w:rPr>
+                  <w:rFonts w:cstheme="minorHAnsi"/>
+                  <w:szCs w:val="28"/>
+                  <w:lang w:val="ru-RU"/>
+                </w:rPr>
+                <w:t>больше опцией</w:t>
+              </w:r>
+            </w:ins>
             <w:ins w:id="1226" w:author="Чудаков Матвей Игоревич" w:date="2019-06-18T18:16:00Z">
               <w:r>
                 <w:rPr>
@@ -18717,34 +18730,6 @@
                   <w:szCs w:val="28"/>
                   <w:lang w:val="ru-RU"/>
                 </w:rPr>
-                <w:t xml:space="preserve">Пользователь нажимает кнопку </w:t>
-              </w:r>
-              <w:r>
-                <w:rPr>
-                  <w:rFonts w:cstheme="minorHAnsi"/>
-                  <w:szCs w:val="28"/>
-                  <w:lang w:val="ru-RU"/>
-                </w:rPr>
-                <w:t>“</w:t>
-              </w:r>
-            </w:ins>
-            <w:ins w:id="1227" w:author="Чудаков Матвей Игоревич" w:date="2019-06-18T18:17:00Z">
-              <w:r>
-                <w:rPr>
-                  <w:rFonts w:cstheme="minorHAnsi"/>
-                  <w:szCs w:val="28"/>
-                  <w:lang w:val="ru-RU"/>
-                </w:rPr>
-                <w:t>больше опцией</w:t>
-              </w:r>
-            </w:ins>
-            <w:ins w:id="1228" w:author="Чудаков Матвей Игоревич" w:date="2019-06-18T18:16:00Z">
-              <w:r>
-                <w:rPr>
-                  <w:rFonts w:cstheme="minorHAnsi"/>
-                  <w:szCs w:val="28"/>
-                  <w:lang w:val="ru-RU"/>
-                </w:rPr>
                 <w:t>”</w:t>
               </w:r>
             </w:ins>
@@ -18759,7 +18744,7 @@
             <w:pPr>
               <w:jc w:val="center"/>
               <w:rPr>
-                <w:ins w:id="1229" w:author="Чудаков Матвей Игоревич" w:date="2019-06-18T18:16:00Z"/>
+                <w:ins w:id="1227" w:author="Чудаков Матвей Игоревич" w:date="2019-06-18T18:16:00Z"/>
                 <w:rFonts w:cstheme="minorHAnsi"/>
                 <w:szCs w:val="28"/>
                 <w:lang w:val="ru-RU"/>
@@ -18775,13 +18760,13 @@
             <w:pPr>
               <w:jc w:val="center"/>
               <w:rPr>
-                <w:ins w:id="1230" w:author="Чудаков Матвей Игоревич" w:date="2019-06-18T18:16:00Z"/>
-                <w:rFonts w:cstheme="minorHAnsi"/>
-                <w:szCs w:val="28"/>
-                <w:lang w:val="ru-RU"/>
-              </w:rPr>
-            </w:pPr>
-            <w:ins w:id="1231" w:author="Чудаков Матвей Игоревич" w:date="2019-06-18T18:16:00Z">
+                <w:ins w:id="1228" w:author="Чудаков Матвей Игоревич" w:date="2019-06-18T18:16:00Z"/>
+                <w:rFonts w:cstheme="minorHAnsi"/>
+                <w:szCs w:val="28"/>
+                <w:lang w:val="ru-RU"/>
+              </w:rPr>
+            </w:pPr>
+            <w:ins w:id="1229" w:author="Чудаков Матвей Игоревич" w:date="2019-06-18T18:16:00Z">
               <w:r>
                 <w:rPr>
                   <w:rFonts w:cstheme="minorHAnsi"/>
@@ -18791,7 +18776,7 @@
                 <w:t xml:space="preserve">Приложение отображает </w:t>
               </w:r>
             </w:ins>
-            <w:ins w:id="1232" w:author="Чудаков Матвей Игоревич" w:date="2019-06-18T18:17:00Z">
+            <w:ins w:id="1230" w:author="Чудаков Матвей Игоревич" w:date="2019-06-18T18:17:00Z">
               <w:r>
                 <w:rPr>
                   <w:rFonts w:cstheme="minorHAnsi"/>
@@ -18811,13 +18796,13 @@
             <w:pPr>
               <w:jc w:val="center"/>
               <w:rPr>
-                <w:ins w:id="1233" w:author="Чудаков Матвей Игоревич" w:date="2019-06-18T18:16:00Z"/>
-                <w:rFonts w:cstheme="minorHAnsi"/>
-                <w:szCs w:val="28"/>
-                <w:lang w:val="ru-RU"/>
-              </w:rPr>
-            </w:pPr>
-            <w:ins w:id="1234" w:author="Чудаков Матвей Игоревич" w:date="2019-06-18T18:18:00Z">
+                <w:ins w:id="1231" w:author="Чудаков Матвей Игоревич" w:date="2019-06-18T18:16:00Z"/>
+                <w:rFonts w:cstheme="minorHAnsi"/>
+                <w:szCs w:val="28"/>
+                <w:lang w:val="ru-RU"/>
+              </w:rPr>
+            </w:pPr>
+            <w:ins w:id="1232" w:author="Чудаков Матвей Игоревич" w:date="2019-06-18T18:18:00Z">
               <w:r>
                 <w:rPr>
                   <w:rFonts w:cstheme="minorHAnsi"/>
@@ -18833,7 +18818,7 @@
       <w:tr>
         <w:trPr>
           <w:trHeight w:val="60"/>
-          <w:ins w:id="1235" w:author="Чудаков Матвей Игоревич" w:date="2019-06-18T18:16:00Z"/>
+          <w:ins w:id="1233" w:author="Чудаков Матвей Игоревич" w:date="2019-06-18T18:16:00Z"/>
         </w:trPr>
         <w:tc>
           <w:tcPr>
@@ -18843,25 +18828,76 @@
             <w:pPr>
               <w:jc w:val="center"/>
               <w:rPr>
+                <w:ins w:id="1234" w:author="Чудаков Матвей Игоревич" w:date="2019-06-18T18:16:00Z"/>
+                <w:rFonts w:cstheme="minorHAnsi"/>
+                <w:szCs w:val="28"/>
+              </w:rPr>
+            </w:pPr>
+            <w:ins w:id="1235" w:author="Чудаков Матвей Игоревич" w:date="2019-06-18T18:16:00Z">
+              <w:r>
+                <w:rPr>
+                  <w:rFonts w:cstheme="minorHAnsi"/>
+                  <w:szCs w:val="28"/>
+                </w:rPr>
+                <w:t>3</w:t>
+              </w:r>
+            </w:ins>
+          </w:p>
+        </w:tc>
+        <w:tc>
+          <w:tcPr>
+            <w:tcW w:w="2336" w:type="dxa"/>
+            <w:gridSpan w:val="2"/>
+          </w:tcPr>
+          <w:p>
+            <w:pPr>
+              <w:jc w:val="center"/>
+              <w:rPr>
                 <w:ins w:id="1236" w:author="Чудаков Матвей Игоревич" w:date="2019-06-18T18:16:00Z"/>
                 <w:rFonts w:cstheme="minorHAnsi"/>
                 <w:szCs w:val="28"/>
-              </w:rPr>
-            </w:pPr>
-            <w:ins w:id="1237" w:author="Чудаков Матвей Игоревич" w:date="2019-06-18T18:16:00Z">
-              <w:r>
-                <w:rPr>
-                  <w:rFonts w:cstheme="minorHAnsi"/>
-                  <w:szCs w:val="28"/>
-                </w:rPr>
-                <w:t>3</w:t>
-              </w:r>
-            </w:ins>
-          </w:p>
-        </w:tc>
-        <w:tc>
-          <w:tcPr>
-            <w:tcW w:w="2336" w:type="dxa"/>
+                <w:lang w:val="ru-RU"/>
+              </w:rPr>
+            </w:pPr>
+            <w:ins w:id="1237" w:author="Чудаков Матвей Игоревич" w:date="2019-06-18T18:18:00Z">
+              <w:r>
+                <w:rPr>
+                  <w:rFonts w:cstheme="minorHAnsi"/>
+                  <w:szCs w:val="28"/>
+                  <w:lang w:val="ru-RU"/>
+                </w:rPr>
+                <w:t xml:space="preserve">Пользователь нажимает кнопку </w:t>
+              </w:r>
+              <w:r>
+                <w:rPr>
+                  <w:rFonts w:cstheme="minorHAnsi"/>
+                  <w:szCs w:val="28"/>
+                  <w:lang w:val="ru-RU"/>
+                </w:rPr>
+                <w:t>“</w:t>
+              </w:r>
+              <w:r>
+                <w:rPr>
+                  <w:rFonts w:cstheme="minorHAnsi"/>
+                  <w:szCs w:val="28"/>
+                  <w:lang w:val="ru-RU"/>
+                </w:rPr>
+                <w:t>удалить все</w:t>
+              </w:r>
+              <w:r>
+                <w:rPr>
+                  <w:rFonts w:cstheme="minorHAnsi"/>
+                  <w:szCs w:val="28"/>
+                  <w:lang w:val="ru-RU"/>
+                </w:rPr>
+                <w:t>”</w:t>
+              </w:r>
+            </w:ins>
+          </w:p>
+        </w:tc>
+        <w:tc>
+          <w:tcPr>
+            <w:tcW w:w="1700" w:type="dxa"/>
             <w:gridSpan w:val="2"/>
           </w:tcPr>
           <w:p>
@@ -18872,60 +18908,9 @@
                 <w:rFonts w:cstheme="minorHAnsi"/>
                 <w:szCs w:val="28"/>
                 <w:lang w:val="ru-RU"/>
-              </w:rPr>
-            </w:pPr>
-            <w:ins w:id="1239" w:author="Чудаков Матвей Игоревич" w:date="2019-06-18T18:18:00Z">
-              <w:r>
-                <w:rPr>
-                  <w:rFonts w:cstheme="minorHAnsi"/>
-                  <w:szCs w:val="28"/>
-                  <w:lang w:val="ru-RU"/>
-                </w:rPr>
-                <w:t xml:space="preserve">Пользователь нажимает кнопку </w:t>
-              </w:r>
-              <w:r>
-                <w:rPr>
-                  <w:rFonts w:cstheme="minorHAnsi"/>
-                  <w:szCs w:val="28"/>
-                  <w:lang w:val="ru-RU"/>
-                </w:rPr>
-                <w:t>“</w:t>
-              </w:r>
-              <w:r>
-                <w:rPr>
-                  <w:rFonts w:cstheme="minorHAnsi"/>
-                  <w:szCs w:val="28"/>
-                  <w:lang w:val="ru-RU"/>
-                </w:rPr>
-                <w:t>удалить все</w:t>
-              </w:r>
-              <w:r>
-                <w:rPr>
-                  <w:rFonts w:cstheme="minorHAnsi"/>
-                  <w:szCs w:val="28"/>
-                  <w:lang w:val="ru-RU"/>
-                </w:rPr>
-                <w:t>”</w:t>
-              </w:r>
-            </w:ins>
-          </w:p>
-        </w:tc>
-        <w:tc>
-          <w:tcPr>
-            <w:tcW w:w="1700" w:type="dxa"/>
-            <w:gridSpan w:val="2"/>
-          </w:tcPr>
-          <w:p>
-            <w:pPr>
-              <w:jc w:val="center"/>
-              <w:rPr>
-                <w:ins w:id="1240" w:author="Чудаков Матвей Игоревич" w:date="2019-06-18T18:16:00Z"/>
-                <w:rFonts w:cstheme="minorHAnsi"/>
-                <w:szCs w:val="28"/>
-                <w:lang w:val="ru-RU"/>
-                <w:rPrChange w:id="1241" w:author="Чудаков Матвей Игоревич" w:date="2019-06-18T18:18:00Z">
+                <w:rPrChange w:id="1239" w:author="Чудаков Матвей Игоревич" w:date="2019-06-18T18:18:00Z">
                   <w:rPr>
-                    <w:ins w:id="1242" w:author="Чудаков Матвей Игоревич" w:date="2019-06-18T18:16:00Z"/>
+                    <w:ins w:id="1240" w:author="Чудаков Матвей Игоревич" w:date="2019-06-18T18:16:00Z"/>
                     <w:rFonts w:cstheme="minorHAnsi"/>
                     <w:szCs w:val="28"/>
                   </w:rPr>
@@ -18942,13 +18927,13 @@
             <w:pPr>
               <w:jc w:val="center"/>
               <w:rPr>
-                <w:ins w:id="1243" w:author="Чудаков Матвей Игоревич" w:date="2019-06-18T18:16:00Z"/>
-                <w:rFonts w:cstheme="minorHAnsi"/>
-                <w:szCs w:val="28"/>
-                <w:lang w:val="ru-RU"/>
-              </w:rPr>
-            </w:pPr>
-            <w:ins w:id="1244" w:author="Чудаков Матвей Игоревич" w:date="2019-06-18T18:16:00Z">
+                <w:ins w:id="1241" w:author="Чудаков Матвей Игоревич" w:date="2019-06-18T18:16:00Z"/>
+                <w:rFonts w:cstheme="minorHAnsi"/>
+                <w:szCs w:val="28"/>
+                <w:lang w:val="ru-RU"/>
+              </w:rPr>
+            </w:pPr>
+            <w:ins w:id="1242" w:author="Чудаков Матвей Игоревич" w:date="2019-06-18T18:16:00Z">
               <w:r>
                 <w:rPr>
                   <w:rFonts w:cstheme="minorHAnsi"/>
@@ -18958,33 +18943,33 @@
                 <w:t xml:space="preserve">Приложение отображает </w:t>
               </w:r>
             </w:ins>
+            <w:ins w:id="1243" w:author="Чудаков Матвей Игоревич" w:date="2019-06-18T18:18:00Z">
+              <w:r>
+                <w:rPr>
+                  <w:rFonts w:cstheme="minorHAnsi"/>
+                  <w:szCs w:val="28"/>
+                  <w:lang w:val="ru-RU"/>
+                </w:rPr>
+                <w:t>окно с подтверждением</w:t>
+              </w:r>
+            </w:ins>
+          </w:p>
+        </w:tc>
+        <w:tc>
+          <w:tcPr>
+            <w:tcW w:w="2266" w:type="dxa"/>
+          </w:tcPr>
+          <w:p>
+            <w:pPr>
+              <w:jc w:val="center"/>
+              <w:rPr>
+                <w:ins w:id="1244" w:author="Чудаков Матвей Игоревич" w:date="2019-06-18T18:16:00Z"/>
+                <w:rFonts w:cstheme="minorHAnsi"/>
+                <w:szCs w:val="28"/>
+                <w:lang w:val="ru-RU"/>
+              </w:rPr>
+            </w:pPr>
             <w:ins w:id="1245" w:author="Чудаков Матвей Игоревич" w:date="2019-06-18T18:18:00Z">
-              <w:r>
-                <w:rPr>
-                  <w:rFonts w:cstheme="minorHAnsi"/>
-                  <w:szCs w:val="28"/>
-                  <w:lang w:val="ru-RU"/>
-                </w:rPr>
-                <w:t>окно с подтверждением</w:t>
-              </w:r>
-            </w:ins>
-          </w:p>
-        </w:tc>
-        <w:tc>
-          <w:tcPr>
-            <w:tcW w:w="2266" w:type="dxa"/>
-          </w:tcPr>
-          <w:p>
-            <w:pPr>
-              <w:jc w:val="center"/>
-              <w:rPr>
-                <w:ins w:id="1246" w:author="Чудаков Матвей Игоревич" w:date="2019-06-18T18:16:00Z"/>
-                <w:rFonts w:cstheme="minorHAnsi"/>
-                <w:szCs w:val="28"/>
-                <w:lang w:val="ru-RU"/>
-              </w:rPr>
-            </w:pPr>
-            <w:ins w:id="1247" w:author="Чудаков Матвей Игоревич" w:date="2019-06-18T18:18:00Z">
               <w:r>
                 <w:rPr>
                   <w:rFonts w:cstheme="minorHAnsi"/>
@@ -19007,7 +18992,7 @@
       </w:tr>
       <w:tr>
         <w:trPr>
-          <w:ins w:id="1248" w:author="Чудаков Матвей Игоревич" w:date="2019-06-18T18:16:00Z"/>
+          <w:ins w:id="1246" w:author="Чудаков Матвей Игоревич" w:date="2019-06-18T18:16:00Z"/>
         </w:trPr>
         <w:tc>
           <w:tcPr>
@@ -19017,44 +19002,80 @@
             <w:pPr>
               <w:jc w:val="center"/>
               <w:rPr>
+                <w:ins w:id="1247" w:author="Чудаков Матвей Игоревич" w:date="2019-06-18T18:16:00Z"/>
+                <w:rFonts w:cstheme="minorHAnsi"/>
+                <w:szCs w:val="28"/>
+              </w:rPr>
+            </w:pPr>
+            <w:ins w:id="1248" w:author="Чудаков Матвей Игоревич" w:date="2019-06-18T18:16:00Z">
+              <w:r>
+                <w:rPr>
+                  <w:rFonts w:cstheme="minorHAnsi"/>
+                  <w:szCs w:val="28"/>
+                </w:rPr>
+                <w:t>4</w:t>
+              </w:r>
+            </w:ins>
+          </w:p>
+        </w:tc>
+        <w:tc>
+          <w:tcPr>
+            <w:tcW w:w="2336" w:type="dxa"/>
+            <w:gridSpan w:val="2"/>
+          </w:tcPr>
+          <w:p>
+            <w:pPr>
+              <w:jc w:val="center"/>
+              <w:rPr>
                 <w:ins w:id="1249" w:author="Чудаков Матвей Игоревич" w:date="2019-06-18T18:16:00Z"/>
                 <w:rFonts w:cstheme="minorHAnsi"/>
                 <w:szCs w:val="28"/>
-              </w:rPr>
-            </w:pPr>
-            <w:ins w:id="1250" w:author="Чудаков Матвей Игоревич" w:date="2019-06-18T18:16:00Z">
-              <w:r>
-                <w:rPr>
-                  <w:rFonts w:cstheme="minorHAnsi"/>
-                  <w:szCs w:val="28"/>
-                </w:rPr>
-                <w:t>4</w:t>
-              </w:r>
-            </w:ins>
-          </w:p>
-        </w:tc>
-        <w:tc>
-          <w:tcPr>
-            <w:tcW w:w="2336" w:type="dxa"/>
-            <w:gridSpan w:val="2"/>
-          </w:tcPr>
-          <w:p>
-            <w:pPr>
-              <w:jc w:val="center"/>
-              <w:rPr>
-                <w:ins w:id="1251" w:author="Чудаков Матвей Игоревич" w:date="2019-06-18T18:16:00Z"/>
-                <w:rFonts w:cstheme="minorHAnsi"/>
-                <w:szCs w:val="28"/>
-                <w:lang w:val="ru-RU"/>
-                <w:rPrChange w:id="1252" w:author="Чудаков Матвей Игоревич" w:date="2019-06-18T18:18:00Z">
+                <w:lang w:val="ru-RU"/>
+                <w:rPrChange w:id="1250" w:author="Чудаков Матвей Игоревич" w:date="2019-06-18T18:18:00Z">
                   <w:rPr>
-                    <w:ins w:id="1253" w:author="Чудаков Матвей Игоревич" w:date="2019-06-18T18:16:00Z"/>
+                    <w:ins w:id="1251" w:author="Чудаков Матвей Игоревич" w:date="2019-06-18T18:16:00Z"/>
                     <w:rFonts w:cstheme="minorHAnsi"/>
                     <w:szCs w:val="28"/>
                   </w:rPr>
                 </w:rPrChange>
               </w:rPr>
             </w:pPr>
+            <w:ins w:id="1252" w:author="Чудаков Матвей Игоревич" w:date="2019-06-18T18:18:00Z">
+              <w:r>
+                <w:rPr>
+                  <w:rFonts w:cstheme="minorHAnsi"/>
+                  <w:szCs w:val="28"/>
+                  <w:lang w:val="ru-RU"/>
+                </w:rPr>
+                <w:t xml:space="preserve">Пользователь нажимает кнопку </w:t>
+              </w:r>
+              <w:r>
+                <w:rPr>
+                  <w:rFonts w:cstheme="minorHAnsi"/>
+                  <w:szCs w:val="28"/>
+                  <w:lang w:val="ru-RU"/>
+                </w:rPr>
+                <w:t>“</w:t>
+              </w:r>
+              <w:r>
+                <w:rPr>
+                  <w:rFonts w:cstheme="minorHAnsi"/>
+                  <w:szCs w:val="28"/>
+                  <w:lang w:val="ru-RU"/>
+                </w:rPr>
+                <w:t>подтвер</w:t>
+              </w:r>
+            </w:ins>
+            <w:ins w:id="1253" w:author="Чудаков Матвей Игоревич" w:date="2019-06-18T18:19:00Z">
+              <w:r>
+                <w:rPr>
+                  <w:rFonts w:cstheme="minorHAnsi"/>
+                  <w:szCs w:val="28"/>
+                  <w:lang w:val="ru-RU"/>
+                </w:rPr>
+                <w:t>дить</w:t>
+              </w:r>
+            </w:ins>
             <w:ins w:id="1254" w:author="Чудаков Матвей Игоревич" w:date="2019-06-18T18:18:00Z">
               <w:r>
                 <w:rPr>
@@ -19062,42 +19083,6 @@
                   <w:szCs w:val="28"/>
                   <w:lang w:val="ru-RU"/>
                 </w:rPr>
-                <w:t xml:space="preserve">Пользователь нажимает кнопку </w:t>
-              </w:r>
-              <w:r>
-                <w:rPr>
-                  <w:rFonts w:cstheme="minorHAnsi"/>
-                  <w:szCs w:val="28"/>
-                  <w:lang w:val="ru-RU"/>
-                </w:rPr>
-                <w:t>“</w:t>
-              </w:r>
-              <w:r>
-                <w:rPr>
-                  <w:rFonts w:cstheme="minorHAnsi"/>
-                  <w:szCs w:val="28"/>
-                  <w:lang w:val="ru-RU"/>
-                </w:rPr>
-                <w:t>подтвер</w:t>
-              </w:r>
-            </w:ins>
-            <w:ins w:id="1255" w:author="Чудаков Матвей Игоревич" w:date="2019-06-18T18:19:00Z">
-              <w:r>
-                <w:rPr>
-                  <w:rFonts w:cstheme="minorHAnsi"/>
-                  <w:szCs w:val="28"/>
-                  <w:lang w:val="ru-RU"/>
-                </w:rPr>
-                <w:t>дить</w:t>
-              </w:r>
-            </w:ins>
-            <w:ins w:id="1256" w:author="Чудаков Матвей Игоревич" w:date="2019-06-18T18:18:00Z">
-              <w:r>
-                <w:rPr>
-                  <w:rFonts w:cstheme="minorHAnsi"/>
-                  <w:szCs w:val="28"/>
-                  <w:lang w:val="ru-RU"/>
-                </w:rPr>
                 <w:t>”</w:t>
               </w:r>
             </w:ins>
@@ -19112,13 +19097,13 @@
             <w:pPr>
               <w:jc w:val="center"/>
               <w:rPr>
-                <w:ins w:id="1257" w:author="Чудаков Матвей Игоревич" w:date="2019-06-18T18:16:00Z"/>
-                <w:rFonts w:cstheme="minorHAnsi"/>
-                <w:szCs w:val="28"/>
-                <w:lang w:val="ru-RU"/>
-                <w:rPrChange w:id="1258" w:author="Чудаков Матвей Игоревич" w:date="2019-06-18T18:18:00Z">
+                <w:ins w:id="1255" w:author="Чудаков Матвей Игоревич" w:date="2019-06-18T18:16:00Z"/>
+                <w:rFonts w:cstheme="minorHAnsi"/>
+                <w:szCs w:val="28"/>
+                <w:lang w:val="ru-RU"/>
+                <w:rPrChange w:id="1256" w:author="Чудаков Матвей Игоревич" w:date="2019-06-18T18:18:00Z">
                   <w:rPr>
-                    <w:ins w:id="1259" w:author="Чудаков Матвей Игоревич" w:date="2019-06-18T18:16:00Z"/>
+                    <w:ins w:id="1257" w:author="Чудаков Матвей Игоревич" w:date="2019-06-18T18:16:00Z"/>
                     <w:rFonts w:cstheme="minorHAnsi"/>
                     <w:szCs w:val="28"/>
                   </w:rPr>
@@ -19135,13 +19120,13 @@
             <w:pPr>
               <w:jc w:val="center"/>
               <w:rPr>
-                <w:ins w:id="1260" w:author="Чудаков Матвей Игоревич" w:date="2019-06-18T18:16:00Z"/>
-                <w:rFonts w:cstheme="minorHAnsi"/>
-                <w:szCs w:val="28"/>
-                <w:lang w:val="ru-RU"/>
-              </w:rPr>
-            </w:pPr>
-            <w:ins w:id="1261" w:author="Чудаков Матвей Игоревич" w:date="2019-06-18T18:16:00Z">
+                <w:ins w:id="1258" w:author="Чудаков Матвей Игоревич" w:date="2019-06-18T18:16:00Z"/>
+                <w:rFonts w:cstheme="minorHAnsi"/>
+                <w:szCs w:val="28"/>
+                <w:lang w:val="ru-RU"/>
+              </w:rPr>
+            </w:pPr>
+            <w:ins w:id="1259" w:author="Чудаков Матвей Игоревич" w:date="2019-06-18T18:16:00Z">
               <w:r>
                 <w:rPr>
                   <w:rFonts w:cstheme="minorHAnsi"/>
@@ -19151,33 +19136,33 @@
                 <w:t xml:space="preserve">Приложение </w:t>
               </w:r>
             </w:ins>
+            <w:ins w:id="1260" w:author="Чудаков Матвей Игоревич" w:date="2019-06-18T18:19:00Z">
+              <w:r>
+                <w:rPr>
+                  <w:rFonts w:cstheme="minorHAnsi"/>
+                  <w:szCs w:val="28"/>
+                  <w:lang w:val="ru-RU"/>
+                </w:rPr>
+                <w:t>удаляет все закладки</w:t>
+              </w:r>
+            </w:ins>
+          </w:p>
+        </w:tc>
+        <w:tc>
+          <w:tcPr>
+            <w:tcW w:w="2266" w:type="dxa"/>
+          </w:tcPr>
+          <w:p>
+            <w:pPr>
+              <w:jc w:val="center"/>
+              <w:rPr>
+                <w:ins w:id="1261" w:author="Чудаков Матвей Игоревич" w:date="2019-06-18T18:16:00Z"/>
+                <w:rFonts w:cstheme="minorHAnsi"/>
+                <w:szCs w:val="28"/>
+                <w:lang w:val="ru-RU"/>
+              </w:rPr>
+            </w:pPr>
             <w:ins w:id="1262" w:author="Чудаков Матвей Игоревич" w:date="2019-06-18T18:19:00Z">
-              <w:r>
-                <w:rPr>
-                  <w:rFonts w:cstheme="minorHAnsi"/>
-                  <w:szCs w:val="28"/>
-                  <w:lang w:val="ru-RU"/>
-                </w:rPr>
-                <w:t>удаляет все закладки</w:t>
-              </w:r>
-            </w:ins>
-          </w:p>
-        </w:tc>
-        <w:tc>
-          <w:tcPr>
-            <w:tcW w:w="2266" w:type="dxa"/>
-          </w:tcPr>
-          <w:p>
-            <w:pPr>
-              <w:jc w:val="center"/>
-              <w:rPr>
-                <w:ins w:id="1263" w:author="Чудаков Матвей Игоревич" w:date="2019-06-18T18:16:00Z"/>
-                <w:rFonts w:cstheme="minorHAnsi"/>
-                <w:szCs w:val="28"/>
-                <w:lang w:val="ru-RU"/>
-              </w:rPr>
-            </w:pPr>
-            <w:ins w:id="1264" w:author="Чудаков Матвей Игоревич" w:date="2019-06-18T18:19:00Z">
               <w:r>
                 <w:rPr>
                   <w:rFonts w:cstheme="minorHAnsi"/>
@@ -19203,7 +19188,973 @@
       <w:pPr>
         <w:jc w:val="both"/>
         <w:rPr>
-          <w:ins w:id="1265" w:author="Чудаков Матвей Игоревич" w:date="2019-06-18T18:19:00Z"/>
+          <w:ins w:id="1263" w:author="Чудаков Матвей Игоревич" w:date="2019-06-18T18:19:00Z"/>
+          <w:sz w:val="24"/>
+          <w:szCs w:val="24"/>
+        </w:rPr>
+      </w:pPr>
+    </w:p>
+    <w:tbl>
+      <w:tblPr>
+        <w:tblStyle w:val="a7"/>
+        <w:tblW w:w="0" w:type="auto"/>
+        <w:tblLook w:val="04A0" w:firstRow="1" w:lastRow="0" w:firstColumn="1" w:lastColumn="0" w:noHBand="0" w:noVBand="1"/>
+      </w:tblPr>
+      <w:tblGrid>
+        <w:gridCol w:w="635"/>
+        <w:gridCol w:w="1102"/>
+        <w:gridCol w:w="1234"/>
+        <w:gridCol w:w="1276"/>
+        <w:gridCol w:w="424"/>
+        <w:gridCol w:w="2408"/>
+        <w:gridCol w:w="2266"/>
+        <w:tblGridChange w:id="1264">
+          <w:tblGrid>
+            <w:gridCol w:w="635"/>
+            <w:gridCol w:w="1102"/>
+            <w:gridCol w:w="1234"/>
+            <w:gridCol w:w="1276"/>
+            <w:gridCol w:w="424"/>
+            <w:gridCol w:w="2408"/>
+            <w:gridCol w:w="2266"/>
+          </w:tblGrid>
+        </w:tblGridChange>
+      </w:tblGrid>
+      <w:tr>
+        <w:trPr>
+          <w:ins w:id="1265" w:author="Чудаков Матвей Игоревич" w:date="2019-06-19T13:24:00Z"/>
+        </w:trPr>
+        <w:tc>
+          <w:tcPr>
+            <w:tcW w:w="1737" w:type="dxa"/>
+            <w:gridSpan w:val="2"/>
+          </w:tcPr>
+          <w:p>
+            <w:pPr>
+              <w:jc w:val="center"/>
+              <w:rPr>
+                <w:ins w:id="1266" w:author="Чудаков Матвей Игоревич" w:date="2019-06-19T13:24:00Z"/>
+                <w:rFonts w:cstheme="minorHAnsi"/>
+                <w:b/>
+                <w:szCs w:val="28"/>
+              </w:rPr>
+            </w:pPr>
+            <w:proofErr w:type="spellStart"/>
+            <w:ins w:id="1267" w:author="Чудаков Матвей Игоревич" w:date="2019-06-19T13:24:00Z">
+              <w:r>
+                <w:rPr>
+                  <w:rFonts w:cstheme="minorHAnsi"/>
+                  <w:b/>
+                  <w:szCs w:val="28"/>
+                </w:rPr>
+                <w:lastRenderedPageBreak/>
+                <w:t>Идентификатор</w:t>
+              </w:r>
+              <w:proofErr w:type="spellEnd"/>
+            </w:ins>
+          </w:p>
+        </w:tc>
+        <w:tc>
+          <w:tcPr>
+            <w:tcW w:w="2510" w:type="dxa"/>
+            <w:gridSpan w:val="2"/>
+          </w:tcPr>
+          <w:p>
+            <w:pPr>
+              <w:jc w:val="center"/>
+              <w:rPr>
+                <w:ins w:id="1268" w:author="Чудаков Матвей Игоревич" w:date="2019-06-19T13:24:00Z"/>
+                <w:rFonts w:cstheme="minorHAnsi"/>
+                <w:b/>
+                <w:szCs w:val="28"/>
+              </w:rPr>
+            </w:pPr>
+            <w:proofErr w:type="spellStart"/>
+            <w:ins w:id="1269" w:author="Чудаков Матвей Игоревич" w:date="2019-06-19T13:24:00Z">
+              <w:r>
+                <w:rPr>
+                  <w:rFonts w:cstheme="minorHAnsi"/>
+                  <w:b/>
+                  <w:szCs w:val="28"/>
+                </w:rPr>
+                <w:t>Название</w:t>
+              </w:r>
+              <w:proofErr w:type="spellEnd"/>
+            </w:ins>
+          </w:p>
+        </w:tc>
+        <w:tc>
+          <w:tcPr>
+            <w:tcW w:w="5098" w:type="dxa"/>
+            <w:gridSpan w:val="3"/>
+          </w:tcPr>
+          <w:p>
+            <w:pPr>
+              <w:jc w:val="center"/>
+              <w:rPr>
+                <w:ins w:id="1270" w:author="Чудаков Матвей Игоревич" w:date="2019-06-19T13:24:00Z"/>
+                <w:rFonts w:cstheme="minorHAnsi"/>
+                <w:b/>
+                <w:szCs w:val="28"/>
+              </w:rPr>
+            </w:pPr>
+            <w:proofErr w:type="spellStart"/>
+            <w:ins w:id="1271" w:author="Чудаков Матвей Игоревич" w:date="2019-06-19T13:24:00Z">
+              <w:r>
+                <w:rPr>
+                  <w:rFonts w:cstheme="minorHAnsi"/>
+                  <w:b/>
+                  <w:szCs w:val="28"/>
+                </w:rPr>
+                <w:t>Описание</w:t>
+              </w:r>
+              <w:proofErr w:type="spellEnd"/>
+            </w:ins>
+          </w:p>
+        </w:tc>
+      </w:tr>
+      <w:tr>
+        <w:trPr>
+          <w:ins w:id="1272" w:author="Чудаков Матвей Игоревич" w:date="2019-06-19T13:24:00Z"/>
+        </w:trPr>
+        <w:tc>
+          <w:tcPr>
+            <w:tcW w:w="1737" w:type="dxa"/>
+            <w:gridSpan w:val="2"/>
+          </w:tcPr>
+          <w:p>
+            <w:pPr>
+              <w:jc w:val="center"/>
+              <w:rPr>
+                <w:ins w:id="1273" w:author="Чудаков Матвей Игоревич" w:date="2019-06-19T13:24:00Z"/>
+                <w:rFonts w:cstheme="minorHAnsi"/>
+                <w:szCs w:val="28"/>
+                <w:lang w:val="ru-RU"/>
+                <w:rPrChange w:id="1274" w:author="Чудаков Матвей Игоревич" w:date="2019-06-19T13:24:00Z">
+                  <w:rPr>
+                    <w:ins w:id="1275" w:author="Чудаков Матвей Игоревич" w:date="2019-06-19T13:24:00Z"/>
+                    <w:rFonts w:cstheme="minorHAnsi"/>
+                    <w:szCs w:val="28"/>
+                  </w:rPr>
+                </w:rPrChange>
+              </w:rPr>
+            </w:pPr>
+            <w:ins w:id="1276" w:author="Чудаков Матвей Игоревич" w:date="2019-06-19T13:24:00Z">
+              <w:r>
+                <w:rPr>
+                  <w:rFonts w:cstheme="minorHAnsi"/>
+                  <w:szCs w:val="28"/>
+                </w:rPr>
+                <w:t>1</w:t>
+              </w:r>
+              <w:r>
+                <w:rPr>
+                  <w:rFonts w:cstheme="minorHAnsi"/>
+                  <w:szCs w:val="28"/>
+                  <w:lang w:val="ru-RU"/>
+                </w:rPr>
+                <w:t>4</w:t>
+              </w:r>
+            </w:ins>
+          </w:p>
+        </w:tc>
+        <w:tc>
+          <w:tcPr>
+            <w:tcW w:w="2510" w:type="dxa"/>
+            <w:gridSpan w:val="2"/>
+          </w:tcPr>
+          <w:p>
+            <w:pPr>
+              <w:jc w:val="center"/>
+              <w:rPr>
+                <w:ins w:id="1277" w:author="Чудаков Матвей Игоревич" w:date="2019-06-19T13:24:00Z"/>
+                <w:rFonts w:cstheme="minorHAnsi"/>
+                <w:szCs w:val="28"/>
+              </w:rPr>
+            </w:pPr>
+            <w:ins w:id="1278" w:author="Чудаков Матвей Игоревич" w:date="2019-06-19T13:24:00Z">
+              <w:r>
+                <w:rPr>
+                  <w:rFonts w:cstheme="minorHAnsi"/>
+                  <w:szCs w:val="28"/>
+                </w:rPr>
+                <w:t>Open moments</w:t>
+              </w:r>
+            </w:ins>
+          </w:p>
+        </w:tc>
+        <w:tc>
+          <w:tcPr>
+            <w:tcW w:w="5098" w:type="dxa"/>
+            <w:gridSpan w:val="3"/>
+          </w:tcPr>
+          <w:p>
+            <w:pPr>
+              <w:jc w:val="both"/>
+              <w:rPr>
+                <w:ins w:id="1279" w:author="Чудаков Матвей Игоревич" w:date="2019-06-19T13:24:00Z"/>
+                <w:rFonts w:cstheme="minorHAnsi"/>
+                <w:szCs w:val="28"/>
+                <w:lang w:val="ru-RU"/>
+              </w:rPr>
+            </w:pPr>
+            <w:ins w:id="1280" w:author="Чудаков Матвей Игоревич" w:date="2019-06-19T13:24:00Z">
+              <w:r>
+                <w:rPr>
+                  <w:rFonts w:cstheme="minorHAnsi"/>
+                  <w:szCs w:val="28"/>
+                  <w:lang w:val="ru-RU"/>
+                </w:rPr>
+                <w:t>Открытие моментов</w:t>
+              </w:r>
+            </w:ins>
+          </w:p>
+        </w:tc>
+      </w:tr>
+      <w:tr>
+        <w:trPr>
+          <w:ins w:id="1281" w:author="Чудаков Матвей Игоревич" w:date="2019-06-19T13:24:00Z"/>
+        </w:trPr>
+        <w:tc>
+          <w:tcPr>
+            <w:tcW w:w="635" w:type="dxa"/>
+          </w:tcPr>
+          <w:p>
+            <w:pPr>
+              <w:jc w:val="center"/>
+              <w:rPr>
+                <w:ins w:id="1282" w:author="Чудаков Матвей Игоревич" w:date="2019-06-19T13:24:00Z"/>
+                <w:rFonts w:cstheme="minorHAnsi"/>
+                <w:b/>
+                <w:szCs w:val="28"/>
+              </w:rPr>
+            </w:pPr>
+            <w:proofErr w:type="spellStart"/>
+            <w:ins w:id="1283" w:author="Чудаков Матвей Игоревич" w:date="2019-06-19T13:24:00Z">
+              <w:r>
+                <w:rPr>
+                  <w:rFonts w:cstheme="minorHAnsi"/>
+                  <w:b/>
+                  <w:szCs w:val="28"/>
+                </w:rPr>
+                <w:t>Шаг</w:t>
+              </w:r>
+              <w:proofErr w:type="spellEnd"/>
+              <w:r>
+                <w:rPr>
+                  <w:rFonts w:cstheme="minorHAnsi"/>
+                  <w:b/>
+                  <w:szCs w:val="28"/>
+                </w:rPr>
+                <w:t xml:space="preserve"> №</w:t>
+              </w:r>
+            </w:ins>
+          </w:p>
+        </w:tc>
+        <w:tc>
+          <w:tcPr>
+            <w:tcW w:w="2336" w:type="dxa"/>
+            <w:gridSpan w:val="2"/>
+          </w:tcPr>
+          <w:p>
+            <w:pPr>
+              <w:jc w:val="center"/>
+              <w:rPr>
+                <w:ins w:id="1284" w:author="Чудаков Матвей Игоревич" w:date="2019-06-19T13:24:00Z"/>
+                <w:rFonts w:cstheme="minorHAnsi"/>
+                <w:b/>
+                <w:szCs w:val="28"/>
+              </w:rPr>
+            </w:pPr>
+            <w:proofErr w:type="spellStart"/>
+            <w:ins w:id="1285" w:author="Чудаков Матвей Игоревич" w:date="2019-06-19T13:24:00Z">
+              <w:r>
+                <w:rPr>
+                  <w:rFonts w:cstheme="minorHAnsi"/>
+                  <w:b/>
+                  <w:szCs w:val="28"/>
+                </w:rPr>
+                <w:t>Описание</w:t>
+              </w:r>
+              <w:proofErr w:type="spellEnd"/>
+            </w:ins>
+          </w:p>
+        </w:tc>
+        <w:tc>
+          <w:tcPr>
+            <w:tcW w:w="1700" w:type="dxa"/>
+            <w:gridSpan w:val="2"/>
+          </w:tcPr>
+          <w:p>
+            <w:pPr>
+              <w:jc w:val="center"/>
+              <w:rPr>
+                <w:ins w:id="1286" w:author="Чудаков Матвей Игоревич" w:date="2019-06-19T13:24:00Z"/>
+                <w:rFonts w:cstheme="minorHAnsi"/>
+                <w:b/>
+                <w:szCs w:val="28"/>
+              </w:rPr>
+            </w:pPr>
+            <w:proofErr w:type="spellStart"/>
+            <w:ins w:id="1287" w:author="Чудаков Матвей Игоревич" w:date="2019-06-19T13:24:00Z">
+              <w:r>
+                <w:rPr>
+                  <w:rFonts w:cstheme="minorHAnsi"/>
+                  <w:b/>
+                  <w:szCs w:val="28"/>
+                </w:rPr>
+                <w:t>Тестовые</w:t>
+              </w:r>
+              <w:proofErr w:type="spellEnd"/>
+              <w:r>
+                <w:rPr>
+                  <w:rFonts w:cstheme="minorHAnsi"/>
+                  <w:b/>
+                  <w:szCs w:val="28"/>
+                </w:rPr>
+                <w:t xml:space="preserve"> </w:t>
+              </w:r>
+              <w:proofErr w:type="spellStart"/>
+              <w:r>
+                <w:rPr>
+                  <w:rFonts w:cstheme="minorHAnsi"/>
+                  <w:b/>
+                  <w:szCs w:val="28"/>
+                </w:rPr>
+                <w:t>данные</w:t>
+              </w:r>
+              <w:proofErr w:type="spellEnd"/>
+            </w:ins>
+          </w:p>
+        </w:tc>
+        <w:tc>
+          <w:tcPr>
+            <w:tcW w:w="2408" w:type="dxa"/>
+          </w:tcPr>
+          <w:p>
+            <w:pPr>
+              <w:jc w:val="center"/>
+              <w:rPr>
+                <w:ins w:id="1288" w:author="Чудаков Матвей Игоревич" w:date="2019-06-19T13:24:00Z"/>
+                <w:rFonts w:cstheme="minorHAnsi"/>
+                <w:b/>
+                <w:szCs w:val="28"/>
+              </w:rPr>
+            </w:pPr>
+            <w:proofErr w:type="spellStart"/>
+            <w:ins w:id="1289" w:author="Чудаков Матвей Игоревич" w:date="2019-06-19T13:24:00Z">
+              <w:r>
+                <w:rPr>
+                  <w:rFonts w:cstheme="minorHAnsi"/>
+                  <w:b/>
+                  <w:szCs w:val="28"/>
+                </w:rPr>
+                <w:t>Ожидаемый</w:t>
+              </w:r>
+              <w:proofErr w:type="spellEnd"/>
+              <w:r>
+                <w:rPr>
+                  <w:rFonts w:cstheme="minorHAnsi"/>
+                  <w:b/>
+                  <w:szCs w:val="28"/>
+                </w:rPr>
+                <w:t xml:space="preserve"> </w:t>
+              </w:r>
+              <w:proofErr w:type="spellStart"/>
+              <w:r>
+                <w:rPr>
+                  <w:rFonts w:cstheme="minorHAnsi"/>
+                  <w:b/>
+                  <w:szCs w:val="28"/>
+                </w:rPr>
+                <w:t>результат</w:t>
+              </w:r>
+              <w:proofErr w:type="spellEnd"/>
+            </w:ins>
+          </w:p>
+        </w:tc>
+        <w:tc>
+          <w:tcPr>
+            <w:tcW w:w="2266" w:type="dxa"/>
+          </w:tcPr>
+          <w:p>
+            <w:pPr>
+              <w:jc w:val="center"/>
+              <w:rPr>
+                <w:ins w:id="1290" w:author="Чудаков Матвей Игоревич" w:date="2019-06-19T13:24:00Z"/>
+                <w:rFonts w:cstheme="minorHAnsi"/>
+                <w:b/>
+                <w:szCs w:val="28"/>
+              </w:rPr>
+            </w:pPr>
+            <w:proofErr w:type="spellStart"/>
+            <w:ins w:id="1291" w:author="Чудаков Матвей Игоревич" w:date="2019-06-19T13:24:00Z">
+              <w:r>
+                <w:rPr>
+                  <w:rFonts w:cstheme="minorHAnsi"/>
+                  <w:b/>
+                  <w:szCs w:val="28"/>
+                </w:rPr>
+                <w:t>Фактический</w:t>
+              </w:r>
+              <w:proofErr w:type="spellEnd"/>
+              <w:r>
+                <w:rPr>
+                  <w:rFonts w:cstheme="minorHAnsi"/>
+                  <w:b/>
+                  <w:szCs w:val="28"/>
+                </w:rPr>
+                <w:t xml:space="preserve"> </w:t>
+              </w:r>
+              <w:proofErr w:type="spellStart"/>
+              <w:r>
+                <w:rPr>
+                  <w:rFonts w:cstheme="minorHAnsi"/>
+                  <w:b/>
+                  <w:szCs w:val="28"/>
+                </w:rPr>
+                <w:t>результат</w:t>
+              </w:r>
+              <w:proofErr w:type="spellEnd"/>
+            </w:ins>
+          </w:p>
+        </w:tc>
+      </w:tr>
+      <w:tr>
+        <w:trPr>
+          <w:ins w:id="1292" w:author="Чудаков Матвей Игоревич" w:date="2019-06-19T13:24:00Z"/>
+        </w:trPr>
+        <w:tc>
+          <w:tcPr>
+            <w:tcW w:w="635" w:type="dxa"/>
+          </w:tcPr>
+          <w:p>
+            <w:pPr>
+              <w:jc w:val="center"/>
+              <w:rPr>
+                <w:ins w:id="1293" w:author="Чудаков Матвей Игоревич" w:date="2019-06-19T13:24:00Z"/>
+                <w:rFonts w:cstheme="minorHAnsi"/>
+                <w:szCs w:val="28"/>
+              </w:rPr>
+            </w:pPr>
+            <w:ins w:id="1294" w:author="Чудаков Матвей Игоревич" w:date="2019-06-19T13:24:00Z">
+              <w:r>
+                <w:rPr>
+                  <w:rFonts w:cstheme="minorHAnsi"/>
+                  <w:szCs w:val="28"/>
+                </w:rPr>
+                <w:t>1</w:t>
+              </w:r>
+            </w:ins>
+          </w:p>
+        </w:tc>
+        <w:tc>
+          <w:tcPr>
+            <w:tcW w:w="2336" w:type="dxa"/>
+            <w:gridSpan w:val="2"/>
+          </w:tcPr>
+          <w:p>
+            <w:pPr>
+              <w:jc w:val="center"/>
+              <w:rPr>
+                <w:ins w:id="1295" w:author="Чудаков Матвей Игоревич" w:date="2019-06-19T13:24:00Z"/>
+                <w:rFonts w:cstheme="minorHAnsi"/>
+                <w:szCs w:val="28"/>
+                <w:lang w:val="ru-RU"/>
+              </w:rPr>
+            </w:pPr>
+            <w:ins w:id="1296" w:author="Чудаков Матвей Игоревич" w:date="2019-06-19T13:24:00Z">
+              <w:r>
+                <w:rPr>
+                  <w:rFonts w:cstheme="minorHAnsi"/>
+                  <w:szCs w:val="28"/>
+                  <w:lang w:val="ru-RU"/>
+                </w:rPr>
+                <w:t xml:space="preserve">Пользователь нажимает кнопку </w:t>
+              </w:r>
+              <w:r>
+                <w:rPr>
+                  <w:rFonts w:cstheme="minorHAnsi"/>
+                  <w:szCs w:val="28"/>
+                  <w:lang w:val="ru-RU"/>
+                </w:rPr>
+                <w:t>“</w:t>
+              </w:r>
+            </w:ins>
+            <w:ins w:id="1297" w:author="Чудаков Матвей Игоревич" w:date="2019-06-19T13:26:00Z">
+              <w:r>
+                <w:rPr>
+                  <w:rFonts w:cstheme="minorHAnsi"/>
+                  <w:szCs w:val="28"/>
+                </w:rPr>
+                <w:t>Burger</w:t>
+              </w:r>
+            </w:ins>
+            <w:ins w:id="1298" w:author="Чудаков Матвей Игоревич" w:date="2019-06-19T13:24:00Z">
+              <w:r>
+                <w:rPr>
+                  <w:rFonts w:cstheme="minorHAnsi"/>
+                  <w:szCs w:val="28"/>
+                  <w:lang w:val="ru-RU"/>
+                </w:rPr>
+                <w:t>”</w:t>
+              </w:r>
+            </w:ins>
+          </w:p>
+        </w:tc>
+        <w:tc>
+          <w:tcPr>
+            <w:tcW w:w="1700" w:type="dxa"/>
+            <w:gridSpan w:val="2"/>
+          </w:tcPr>
+          <w:p>
+            <w:pPr>
+              <w:jc w:val="center"/>
+              <w:rPr>
+                <w:ins w:id="1299" w:author="Чудаков Матвей Игоревич" w:date="2019-06-19T13:24:00Z"/>
+                <w:rFonts w:cstheme="minorHAnsi"/>
+                <w:szCs w:val="28"/>
+                <w:lang w:val="ru-RU"/>
+              </w:rPr>
+            </w:pPr>
+          </w:p>
+        </w:tc>
+        <w:tc>
+          <w:tcPr>
+            <w:tcW w:w="2408" w:type="dxa"/>
+          </w:tcPr>
+          <w:p>
+            <w:pPr>
+              <w:jc w:val="center"/>
+              <w:rPr>
+                <w:ins w:id="1300" w:author="Чудаков Матвей Игоревич" w:date="2019-06-19T13:24:00Z"/>
+                <w:rFonts w:cstheme="minorHAnsi"/>
+                <w:szCs w:val="28"/>
+                <w:lang w:val="ru-RU"/>
+                <w:rPrChange w:id="1301" w:author="Чудаков Матвей Игоревич" w:date="2019-06-19T13:27:00Z">
+                  <w:rPr>
+                    <w:ins w:id="1302" w:author="Чудаков Матвей Игоревич" w:date="2019-06-19T13:24:00Z"/>
+                    <w:rFonts w:cstheme="minorHAnsi"/>
+                    <w:szCs w:val="28"/>
+                    <w:lang w:val="ru-RU"/>
+                  </w:rPr>
+                </w:rPrChange>
+              </w:rPr>
+            </w:pPr>
+            <w:ins w:id="1303" w:author="Чудаков Матвей Игоревич" w:date="2019-06-19T13:24:00Z">
+              <w:r>
+                <w:rPr>
+                  <w:rFonts w:cstheme="minorHAnsi"/>
+                  <w:szCs w:val="28"/>
+                  <w:lang w:val="ru-RU"/>
+                </w:rPr>
+                <w:t xml:space="preserve">Приложение </w:t>
+              </w:r>
+            </w:ins>
+            <w:ins w:id="1304" w:author="Чудаков Матвей Игоревич" w:date="2019-06-19T13:27:00Z">
+              <w:r>
+                <w:rPr>
+                  <w:rFonts w:cstheme="minorHAnsi"/>
+                  <w:szCs w:val="28"/>
+                  <w:lang w:val="ru-RU"/>
+                </w:rPr>
+                <w:t>выпадающий список</w:t>
+              </w:r>
+            </w:ins>
+          </w:p>
+        </w:tc>
+        <w:tc>
+          <w:tcPr>
+            <w:tcW w:w="2266" w:type="dxa"/>
+          </w:tcPr>
+          <w:p>
+            <w:pPr>
+              <w:jc w:val="center"/>
+              <w:rPr>
+                <w:ins w:id="1305" w:author="Чудаков Матвей Игоревич" w:date="2019-06-19T13:24:00Z"/>
+                <w:rFonts w:cstheme="minorHAnsi"/>
+                <w:szCs w:val="28"/>
+                <w:lang w:val="ru-RU"/>
+              </w:rPr>
+            </w:pPr>
+            <w:ins w:id="1306" w:author="Чудаков Матвей Игоревич" w:date="2019-06-19T13:28:00Z">
+              <w:r>
+                <w:rPr>
+                  <w:rFonts w:cstheme="minorHAnsi"/>
+                  <w:szCs w:val="28"/>
+                  <w:lang w:val="ru-RU"/>
+                </w:rPr>
+                <w:t>Приложение выпадающий список</w:t>
+              </w:r>
+            </w:ins>
+          </w:p>
+        </w:tc>
+      </w:tr>
+      <w:tr>
+        <w:trPr>
+          <w:ins w:id="1307" w:author="Чудаков Матвей Игоревич" w:date="2019-06-19T13:24:00Z"/>
+        </w:trPr>
+        <w:tc>
+          <w:tcPr>
+            <w:tcW w:w="635" w:type="dxa"/>
+          </w:tcPr>
+          <w:p>
+            <w:pPr>
+              <w:jc w:val="center"/>
+              <w:rPr>
+                <w:ins w:id="1308" w:author="Чудаков Матвей Игоревич" w:date="2019-06-19T13:24:00Z"/>
+                <w:rFonts w:cstheme="minorHAnsi"/>
+                <w:szCs w:val="28"/>
+              </w:rPr>
+            </w:pPr>
+            <w:ins w:id="1309" w:author="Чудаков Матвей Игоревич" w:date="2019-06-19T13:24:00Z">
+              <w:r>
+                <w:rPr>
+                  <w:rFonts w:cstheme="minorHAnsi"/>
+                  <w:szCs w:val="28"/>
+                </w:rPr>
+                <w:t>2</w:t>
+              </w:r>
+            </w:ins>
+          </w:p>
+        </w:tc>
+        <w:tc>
+          <w:tcPr>
+            <w:tcW w:w="2336" w:type="dxa"/>
+            <w:gridSpan w:val="2"/>
+          </w:tcPr>
+          <w:p>
+            <w:pPr>
+              <w:jc w:val="center"/>
+              <w:rPr>
+                <w:ins w:id="1310" w:author="Чудаков Матвей Игоревич" w:date="2019-06-19T13:24:00Z"/>
+                <w:rFonts w:cstheme="minorHAnsi"/>
+                <w:szCs w:val="28"/>
+                <w:lang w:val="ru-RU"/>
+              </w:rPr>
+            </w:pPr>
+            <w:ins w:id="1311" w:author="Чудаков Матвей Игоревич" w:date="2019-06-19T13:25:00Z">
+              <w:r>
+                <w:rPr>
+                  <w:rFonts w:cstheme="minorHAnsi"/>
+                  <w:szCs w:val="28"/>
+                  <w:lang w:val="ru-RU"/>
+                </w:rPr>
+                <w:t xml:space="preserve">Пользователь нажимает кнопку </w:t>
+              </w:r>
+              <w:r>
+                <w:rPr>
+                  <w:rFonts w:cstheme="minorHAnsi"/>
+                  <w:szCs w:val="28"/>
+                  <w:lang w:val="ru-RU"/>
+                </w:rPr>
+                <w:t>“</w:t>
+              </w:r>
+              <w:r>
+                <w:rPr>
+                  <w:rFonts w:cstheme="minorHAnsi"/>
+                  <w:szCs w:val="28"/>
+                  <w:lang w:val="ru-RU"/>
+                </w:rPr>
+                <w:t>Моменты</w:t>
+              </w:r>
+              <w:r>
+                <w:rPr>
+                  <w:rFonts w:cstheme="minorHAnsi"/>
+                  <w:szCs w:val="28"/>
+                  <w:lang w:val="ru-RU"/>
+                </w:rPr>
+                <w:t>”</w:t>
+              </w:r>
+            </w:ins>
+          </w:p>
+        </w:tc>
+        <w:tc>
+          <w:tcPr>
+            <w:tcW w:w="1700" w:type="dxa"/>
+            <w:gridSpan w:val="2"/>
+          </w:tcPr>
+          <w:p>
+            <w:pPr>
+              <w:jc w:val="center"/>
+              <w:rPr>
+                <w:ins w:id="1312" w:author="Чудаков Матвей Игоревич" w:date="2019-06-19T13:24:00Z"/>
+                <w:rFonts w:cstheme="minorHAnsi"/>
+                <w:szCs w:val="28"/>
+                <w:lang w:val="ru-RU"/>
+              </w:rPr>
+            </w:pPr>
+          </w:p>
+        </w:tc>
+        <w:tc>
+          <w:tcPr>
+            <w:tcW w:w="2408" w:type="dxa"/>
+          </w:tcPr>
+          <w:p>
+            <w:pPr>
+              <w:jc w:val="center"/>
+              <w:rPr>
+                <w:ins w:id="1313" w:author="Чудаков Матвей Игоревич" w:date="2019-06-19T13:24:00Z"/>
+                <w:rFonts w:cstheme="minorHAnsi"/>
+                <w:szCs w:val="28"/>
+                <w:lang w:val="ru-RU"/>
+              </w:rPr>
+            </w:pPr>
+            <w:ins w:id="1314" w:author="Чудаков Матвей Игоревич" w:date="2019-06-19T13:24:00Z">
+              <w:r>
+                <w:rPr>
+                  <w:rFonts w:cstheme="minorHAnsi"/>
+                  <w:szCs w:val="28"/>
+                  <w:lang w:val="ru-RU"/>
+                </w:rPr>
+                <w:t xml:space="preserve">Приложение </w:t>
+              </w:r>
+            </w:ins>
+            <w:ins w:id="1315" w:author="Чудаков Матвей Игоревич" w:date="2019-06-19T13:27:00Z">
+              <w:r>
+                <w:rPr>
+                  <w:rFonts w:cstheme="minorHAnsi"/>
+                  <w:szCs w:val="28"/>
+                  <w:lang w:val="ru-RU"/>
+                </w:rPr>
+                <w:t>отображает страницу с моментами</w:t>
+              </w:r>
+            </w:ins>
+          </w:p>
+        </w:tc>
+        <w:tc>
+          <w:tcPr>
+            <w:tcW w:w="2266" w:type="dxa"/>
+          </w:tcPr>
+          <w:p>
+            <w:pPr>
+              <w:jc w:val="center"/>
+              <w:rPr>
+                <w:ins w:id="1316" w:author="Чудаков Матвей Игоревич" w:date="2019-06-19T13:24:00Z"/>
+                <w:rFonts w:cstheme="minorHAnsi"/>
+                <w:szCs w:val="28"/>
+                <w:lang w:val="ru-RU"/>
+              </w:rPr>
+            </w:pPr>
+            <w:ins w:id="1317" w:author="Чудаков Матвей Игоревич" w:date="2019-06-19T13:28:00Z">
+              <w:r>
+                <w:rPr>
+                  <w:rFonts w:cstheme="minorHAnsi"/>
+                  <w:szCs w:val="28"/>
+                  <w:lang w:val="ru-RU"/>
+                </w:rPr>
+                <w:t>Приложение отображает страницу с моментами</w:t>
+              </w:r>
+            </w:ins>
+          </w:p>
+        </w:tc>
+      </w:tr>
+      <w:tr>
+        <w:tblPrEx>
+          <w:tblW w:w="0" w:type="auto"/>
+          <w:tblPrExChange w:id="1318" w:author="Чудаков Матвей Игоревич" w:date="2019-06-19T13:25:00Z">
+            <w:tblPrEx>
+              <w:tblW w:w="0" w:type="auto"/>
+            </w:tblPrEx>
+          </w:tblPrExChange>
+        </w:tblPrEx>
+        <w:trPr>
+          <w:trHeight w:val="60"/>
+          <w:ins w:id="1319" w:author="Чудаков Матвей Игоревич" w:date="2019-06-19T13:24:00Z"/>
+          <w:trPrChange w:id="1320" w:author="Чудаков Матвей Игоревич" w:date="2019-06-19T13:25:00Z">
+            <w:trPr>
+              <w:trHeight w:val="60"/>
+            </w:trPr>
+          </w:trPrChange>
+        </w:trPr>
+        <w:tc>
+          <w:tcPr>
+            <w:tcW w:w="635" w:type="dxa"/>
+            <w:tcPrChange w:id="1321" w:author="Чудаков Матвей Игоревич" w:date="2019-06-19T13:25:00Z">
+              <w:tcPr>
+                <w:tcW w:w="635" w:type="dxa"/>
+              </w:tcPr>
+            </w:tcPrChange>
+          </w:tcPr>
+          <w:p>
+            <w:pPr>
+              <w:jc w:val="center"/>
+              <w:rPr>
+                <w:ins w:id="1322" w:author="Чудаков Матвей Игоревич" w:date="2019-06-19T13:24:00Z"/>
+                <w:rFonts w:cstheme="minorHAnsi"/>
+                <w:szCs w:val="28"/>
+              </w:rPr>
+            </w:pPr>
+            <w:ins w:id="1323" w:author="Чудаков Матвей Игоревич" w:date="2019-06-19T13:24:00Z">
+              <w:r>
+                <w:rPr>
+                  <w:rFonts w:cstheme="minorHAnsi"/>
+                  <w:szCs w:val="28"/>
+                </w:rPr>
+                <w:t>3</w:t>
+              </w:r>
+            </w:ins>
+          </w:p>
+        </w:tc>
+        <w:tc>
+          <w:tcPr>
+            <w:tcW w:w="2336" w:type="dxa"/>
+            <w:gridSpan w:val="2"/>
+            <w:tcPrChange w:id="1324" w:author="Чудаков Матвей Игоревич" w:date="2019-06-19T13:25:00Z">
+              <w:tcPr>
+                <w:tcW w:w="2336" w:type="dxa"/>
+                <w:gridSpan w:val="2"/>
+              </w:tcPr>
+            </w:tcPrChange>
+          </w:tcPr>
+          <w:p>
+            <w:pPr>
+              <w:jc w:val="center"/>
+              <w:rPr>
+                <w:ins w:id="1325" w:author="Чудаков Матвей Игоревич" w:date="2019-06-19T13:24:00Z"/>
+                <w:rFonts w:cstheme="minorHAnsi"/>
+                <w:szCs w:val="28"/>
+                <w:lang w:val="ru-RU"/>
+              </w:rPr>
+            </w:pPr>
+            <w:ins w:id="1326" w:author="Чудаков Матвей Игоревич" w:date="2019-06-19T13:25:00Z">
+              <w:r>
+                <w:rPr>
+                  <w:rFonts w:cstheme="minorHAnsi"/>
+                  <w:szCs w:val="28"/>
+                  <w:lang w:val="ru-RU"/>
+                </w:rPr>
+                <w:t xml:space="preserve">Пользователь нажимает кнопку </w:t>
+              </w:r>
+              <w:r>
+                <w:rPr>
+                  <w:rFonts w:cstheme="minorHAnsi"/>
+                  <w:szCs w:val="28"/>
+                  <w:lang w:val="ru-RU"/>
+                </w:rPr>
+                <w:t>“</w:t>
+              </w:r>
+              <w:r>
+                <w:rPr>
+                  <w:rFonts w:cstheme="minorHAnsi"/>
+                  <w:szCs w:val="28"/>
+                  <w:lang w:val="ru-RU"/>
+                </w:rPr>
+                <w:t>Назад</w:t>
+              </w:r>
+              <w:r>
+                <w:rPr>
+                  <w:rFonts w:cstheme="minorHAnsi"/>
+                  <w:szCs w:val="28"/>
+                  <w:lang w:val="ru-RU"/>
+                </w:rPr>
+                <w:t>”</w:t>
+              </w:r>
+            </w:ins>
+          </w:p>
+        </w:tc>
+        <w:tc>
+          <w:tcPr>
+            <w:tcW w:w="1700" w:type="dxa"/>
+            <w:gridSpan w:val="2"/>
+            <w:tcPrChange w:id="1327" w:author="Чудаков Матвей Игоревич" w:date="2019-06-19T13:25:00Z">
+              <w:tcPr>
+                <w:tcW w:w="1700" w:type="dxa"/>
+                <w:gridSpan w:val="2"/>
+              </w:tcPr>
+            </w:tcPrChange>
+          </w:tcPr>
+          <w:p>
+            <w:pPr>
+              <w:jc w:val="center"/>
+              <w:rPr>
+                <w:ins w:id="1328" w:author="Чудаков Матвей Игоревич" w:date="2019-06-19T13:24:00Z"/>
+                <w:rFonts w:cstheme="minorHAnsi"/>
+                <w:szCs w:val="28"/>
+                <w:lang w:val="ru-RU"/>
+              </w:rPr>
+            </w:pPr>
+          </w:p>
+        </w:tc>
+        <w:tc>
+          <w:tcPr>
+            <w:tcW w:w="2408" w:type="dxa"/>
+            <w:tcPrChange w:id="1329" w:author="Чудаков Матвей Игоревич" w:date="2019-06-19T13:25:00Z">
+              <w:tcPr>
+                <w:tcW w:w="2408" w:type="dxa"/>
+              </w:tcPr>
+            </w:tcPrChange>
+          </w:tcPr>
+          <w:p>
+            <w:pPr>
+              <w:jc w:val="center"/>
+              <w:rPr>
+                <w:ins w:id="1330" w:author="Чудаков Матвей Игоревич" w:date="2019-06-19T13:24:00Z"/>
+                <w:rFonts w:cstheme="minorHAnsi"/>
+                <w:szCs w:val="28"/>
+                <w:lang w:val="ru-RU"/>
+              </w:rPr>
+            </w:pPr>
+            <w:ins w:id="1331" w:author="Чудаков Матвей Игоревич" w:date="2019-06-19T13:27:00Z">
+              <w:r>
+                <w:rPr>
+                  <w:rFonts w:cstheme="minorHAnsi"/>
+                  <w:szCs w:val="28"/>
+                  <w:lang w:val="ru-RU"/>
+                </w:rPr>
+                <w:t>Г</w:t>
+              </w:r>
+            </w:ins>
+            <w:ins w:id="1332" w:author="Чудаков Матвей Игоревич" w:date="2019-06-19T13:28:00Z">
+              <w:r>
+                <w:rPr>
+                  <w:rFonts w:cstheme="minorHAnsi"/>
+                  <w:szCs w:val="28"/>
+                  <w:lang w:val="ru-RU"/>
+                </w:rPr>
+                <w:t>лавную страницу</w:t>
+              </w:r>
+            </w:ins>
+          </w:p>
+        </w:tc>
+        <w:tc>
+          <w:tcPr>
+            <w:tcW w:w="2266" w:type="dxa"/>
+            <w:tcPrChange w:id="1333" w:author="Чудаков Матвей Игоревич" w:date="2019-06-19T13:25:00Z">
+              <w:tcPr>
+                <w:tcW w:w="2266" w:type="dxa"/>
+              </w:tcPr>
+            </w:tcPrChange>
+          </w:tcPr>
+          <w:p>
+            <w:pPr>
+              <w:jc w:val="center"/>
+              <w:rPr>
+                <w:ins w:id="1334" w:author="Чудаков Матвей Игоревич" w:date="2019-06-19T13:24:00Z"/>
+                <w:rFonts w:cstheme="minorHAnsi"/>
+                <w:szCs w:val="28"/>
+                <w:lang w:val="ru-RU"/>
+              </w:rPr>
+            </w:pPr>
+            <w:ins w:id="1335" w:author="Чудаков Матвей Игоревич" w:date="2019-06-19T13:28:00Z">
+              <w:r>
+                <w:rPr>
+                  <w:rFonts w:cstheme="minorHAnsi"/>
+                  <w:szCs w:val="28"/>
+                  <w:lang w:val="ru-RU"/>
+                </w:rPr>
+                <w:t>Главную страницу</w:t>
+              </w:r>
+            </w:ins>
+          </w:p>
+        </w:tc>
+      </w:tr>
+    </w:tbl>
+    <w:p>
+      <w:pPr>
+        <w:jc w:val="both"/>
+        <w:rPr>
+          <w:ins w:id="1336" w:author="Чудаков Матвей Игоревич" w:date="2019-06-18T17:35:00Z"/>
           <w:sz w:val="24"/>
           <w:szCs w:val="24"/>
         </w:rPr>
@@ -19213,22 +20164,751 @@
       <w:pPr>
         <w:jc w:val="both"/>
         <w:rPr>
-          <w:ins w:id="1266" w:author="Чудаков Матвей Игоревич" w:date="2019-06-18T17:35:00Z"/>
+          <w:ins w:id="1337" w:author="Чудаков Матвей Игоревич" w:date="2019-06-19T13:31:00Z"/>
           <w:sz w:val="24"/>
           <w:szCs w:val="24"/>
         </w:rPr>
       </w:pPr>
-      <w:bookmarkStart w:id="1267" w:name="_GoBack"/>
-      <w:bookmarkEnd w:id="1267"/>
     </w:p>
+    <w:tbl>
+      <w:tblPr>
+        <w:tblStyle w:val="a7"/>
+        <w:tblW w:w="0" w:type="auto"/>
+        <w:tblLook w:val="04A0" w:firstRow="1" w:lastRow="0" w:firstColumn="1" w:lastColumn="0" w:noHBand="0" w:noVBand="1"/>
+      </w:tblPr>
+      <w:tblGrid>
+        <w:gridCol w:w="635"/>
+        <w:gridCol w:w="1102"/>
+        <w:gridCol w:w="1234"/>
+        <w:gridCol w:w="1276"/>
+        <w:gridCol w:w="424"/>
+        <w:gridCol w:w="2408"/>
+        <w:gridCol w:w="2266"/>
+      </w:tblGrid>
+      <w:tr>
+        <w:trPr>
+          <w:ins w:id="1338" w:author="Чудаков Матвей Игоревич" w:date="2019-06-19T13:51:00Z"/>
+        </w:trPr>
+        <w:tc>
+          <w:tcPr>
+            <w:tcW w:w="1737" w:type="dxa"/>
+            <w:gridSpan w:val="2"/>
+          </w:tcPr>
+          <w:p>
+            <w:pPr>
+              <w:jc w:val="center"/>
+              <w:rPr>
+                <w:ins w:id="1339" w:author="Чудаков Матвей Игоревич" w:date="2019-06-19T13:51:00Z"/>
+                <w:rFonts w:cstheme="minorHAnsi"/>
+                <w:b/>
+                <w:szCs w:val="28"/>
+              </w:rPr>
+            </w:pPr>
+            <w:proofErr w:type="spellStart"/>
+            <w:ins w:id="1340" w:author="Чудаков Матвей Игоревич" w:date="2019-06-19T13:51:00Z">
+              <w:r>
+                <w:rPr>
+                  <w:rFonts w:cstheme="minorHAnsi"/>
+                  <w:b/>
+                  <w:szCs w:val="28"/>
+                </w:rPr>
+                <w:t>Идентификатор</w:t>
+              </w:r>
+              <w:proofErr w:type="spellEnd"/>
+            </w:ins>
+          </w:p>
+        </w:tc>
+        <w:tc>
+          <w:tcPr>
+            <w:tcW w:w="2510" w:type="dxa"/>
+            <w:gridSpan w:val="2"/>
+          </w:tcPr>
+          <w:p>
+            <w:pPr>
+              <w:jc w:val="center"/>
+              <w:rPr>
+                <w:ins w:id="1341" w:author="Чудаков Матвей Игоревич" w:date="2019-06-19T13:51:00Z"/>
+                <w:rFonts w:cstheme="minorHAnsi"/>
+                <w:b/>
+                <w:szCs w:val="28"/>
+              </w:rPr>
+            </w:pPr>
+            <w:proofErr w:type="spellStart"/>
+            <w:ins w:id="1342" w:author="Чудаков Матвей Игоревич" w:date="2019-06-19T13:51:00Z">
+              <w:r>
+                <w:rPr>
+                  <w:rFonts w:cstheme="minorHAnsi"/>
+                  <w:b/>
+                  <w:szCs w:val="28"/>
+                </w:rPr>
+                <w:t>Название</w:t>
+              </w:r>
+              <w:proofErr w:type="spellEnd"/>
+            </w:ins>
+          </w:p>
+        </w:tc>
+        <w:tc>
+          <w:tcPr>
+            <w:tcW w:w="5098" w:type="dxa"/>
+            <w:gridSpan w:val="3"/>
+          </w:tcPr>
+          <w:p>
+            <w:pPr>
+              <w:jc w:val="center"/>
+              <w:rPr>
+                <w:ins w:id="1343" w:author="Чудаков Матвей Игоревич" w:date="2019-06-19T13:51:00Z"/>
+                <w:rFonts w:cstheme="minorHAnsi"/>
+                <w:b/>
+                <w:szCs w:val="28"/>
+              </w:rPr>
+            </w:pPr>
+            <w:proofErr w:type="spellStart"/>
+            <w:ins w:id="1344" w:author="Чудаков Матвей Игоревич" w:date="2019-06-19T13:51:00Z">
+              <w:r>
+                <w:rPr>
+                  <w:rFonts w:cstheme="minorHAnsi"/>
+                  <w:b/>
+                  <w:szCs w:val="28"/>
+                </w:rPr>
+                <w:t>Описание</w:t>
+              </w:r>
+              <w:proofErr w:type="spellEnd"/>
+            </w:ins>
+          </w:p>
+        </w:tc>
+      </w:tr>
+      <w:tr>
+        <w:trPr>
+          <w:ins w:id="1345" w:author="Чудаков Матвей Игоревич" w:date="2019-06-19T13:51:00Z"/>
+        </w:trPr>
+        <w:tc>
+          <w:tcPr>
+            <w:tcW w:w="1737" w:type="dxa"/>
+            <w:gridSpan w:val="2"/>
+          </w:tcPr>
+          <w:p>
+            <w:pPr>
+              <w:jc w:val="center"/>
+              <w:rPr>
+                <w:ins w:id="1346" w:author="Чудаков Матвей Игоревич" w:date="2019-06-19T13:51:00Z"/>
+                <w:rFonts w:cstheme="minorHAnsi"/>
+                <w:szCs w:val="28"/>
+                <w:lang w:val="ru-RU"/>
+              </w:rPr>
+            </w:pPr>
+            <w:ins w:id="1347" w:author="Чудаков Матвей Игоревич" w:date="2019-06-19T13:51:00Z">
+              <w:r>
+                <w:rPr>
+                  <w:rFonts w:cstheme="minorHAnsi"/>
+                  <w:szCs w:val="28"/>
+                </w:rPr>
+                <w:t>1</w:t>
+              </w:r>
+            </w:ins>
+            <w:r>
+              <w:rPr>
+                <w:rFonts w:cstheme="minorHAnsi"/>
+                <w:szCs w:val="28"/>
+              </w:rPr>
+              <w:t>5</w:t>
+            </w:r>
+          </w:p>
+        </w:tc>
+        <w:tc>
+          <w:tcPr>
+            <w:tcW w:w="2510" w:type="dxa"/>
+            <w:gridSpan w:val="2"/>
+          </w:tcPr>
+          <w:p>
+            <w:pPr>
+              <w:jc w:val="center"/>
+              <w:rPr>
+                <w:ins w:id="1348" w:author="Чудаков Матвей Игоревич" w:date="2019-06-19T13:51:00Z"/>
+                <w:rFonts w:cstheme="minorHAnsi"/>
+                <w:szCs w:val="28"/>
+              </w:rPr>
+            </w:pPr>
+            <w:ins w:id="1349" w:author="Чудаков Матвей Игоревич" w:date="2019-06-19T13:51:00Z">
+              <w:r>
+                <w:rPr>
+                  <w:rFonts w:cstheme="minorHAnsi"/>
+                  <w:szCs w:val="28"/>
+                </w:rPr>
+                <w:t>Open moments</w:t>
+              </w:r>
+            </w:ins>
+          </w:p>
+        </w:tc>
+        <w:tc>
+          <w:tcPr>
+            <w:tcW w:w="5098" w:type="dxa"/>
+            <w:gridSpan w:val="3"/>
+          </w:tcPr>
+          <w:p>
+            <w:pPr>
+              <w:jc w:val="both"/>
+              <w:rPr>
+                <w:ins w:id="1350" w:author="Чудаков Матвей Игоревич" w:date="2019-06-19T13:51:00Z"/>
+                <w:rFonts w:cstheme="minorHAnsi"/>
+                <w:szCs w:val="28"/>
+                <w:lang w:val="ru-RU"/>
+              </w:rPr>
+            </w:pPr>
+            <w:ins w:id="1351" w:author="Чудаков Матвей Игоревич" w:date="2019-06-19T13:51:00Z">
+              <w:r>
+                <w:rPr>
+                  <w:rFonts w:cstheme="minorHAnsi"/>
+                  <w:szCs w:val="28"/>
+                  <w:lang w:val="ru-RU"/>
+                </w:rPr>
+                <w:t>Открытие моментов</w:t>
+              </w:r>
+            </w:ins>
+          </w:p>
+        </w:tc>
+      </w:tr>
+      <w:tr>
+        <w:trPr>
+          <w:ins w:id="1352" w:author="Чудаков Матвей Игоревич" w:date="2019-06-19T13:51:00Z"/>
+        </w:trPr>
+        <w:tc>
+          <w:tcPr>
+            <w:tcW w:w="635" w:type="dxa"/>
+          </w:tcPr>
+          <w:p>
+            <w:pPr>
+              <w:jc w:val="center"/>
+              <w:rPr>
+                <w:ins w:id="1353" w:author="Чудаков Матвей Игоревич" w:date="2019-06-19T13:51:00Z"/>
+                <w:rFonts w:cstheme="minorHAnsi"/>
+                <w:b/>
+                <w:szCs w:val="28"/>
+              </w:rPr>
+            </w:pPr>
+            <w:proofErr w:type="spellStart"/>
+            <w:ins w:id="1354" w:author="Чудаков Матвей Игоревич" w:date="2019-06-19T13:51:00Z">
+              <w:r>
+                <w:rPr>
+                  <w:rFonts w:cstheme="minorHAnsi"/>
+                  <w:b/>
+                  <w:szCs w:val="28"/>
+                </w:rPr>
+                <w:t>Шаг</w:t>
+              </w:r>
+              <w:proofErr w:type="spellEnd"/>
+              <w:r>
+                <w:rPr>
+                  <w:rFonts w:cstheme="minorHAnsi"/>
+                  <w:b/>
+                  <w:szCs w:val="28"/>
+                </w:rPr>
+                <w:t xml:space="preserve"> №</w:t>
+              </w:r>
+            </w:ins>
+          </w:p>
+        </w:tc>
+        <w:tc>
+          <w:tcPr>
+            <w:tcW w:w="2336" w:type="dxa"/>
+            <w:gridSpan w:val="2"/>
+          </w:tcPr>
+          <w:p>
+            <w:pPr>
+              <w:jc w:val="center"/>
+              <w:rPr>
+                <w:ins w:id="1355" w:author="Чудаков Матвей Игоревич" w:date="2019-06-19T13:51:00Z"/>
+                <w:rFonts w:cstheme="minorHAnsi"/>
+                <w:b/>
+                <w:szCs w:val="28"/>
+              </w:rPr>
+            </w:pPr>
+            <w:proofErr w:type="spellStart"/>
+            <w:ins w:id="1356" w:author="Чудаков Матвей Игоревич" w:date="2019-06-19T13:51:00Z">
+              <w:r>
+                <w:rPr>
+                  <w:rFonts w:cstheme="minorHAnsi"/>
+                  <w:b/>
+                  <w:szCs w:val="28"/>
+                </w:rPr>
+                <w:t>Описание</w:t>
+              </w:r>
+              <w:proofErr w:type="spellEnd"/>
+            </w:ins>
+          </w:p>
+        </w:tc>
+        <w:tc>
+          <w:tcPr>
+            <w:tcW w:w="1700" w:type="dxa"/>
+            <w:gridSpan w:val="2"/>
+          </w:tcPr>
+          <w:p>
+            <w:pPr>
+              <w:jc w:val="center"/>
+              <w:rPr>
+                <w:ins w:id="1357" w:author="Чудаков Матвей Игоревич" w:date="2019-06-19T13:51:00Z"/>
+                <w:rFonts w:cstheme="minorHAnsi"/>
+                <w:b/>
+                <w:szCs w:val="28"/>
+              </w:rPr>
+            </w:pPr>
+            <w:proofErr w:type="spellStart"/>
+            <w:ins w:id="1358" w:author="Чудаков Матвей Игоревич" w:date="2019-06-19T13:51:00Z">
+              <w:r>
+                <w:rPr>
+                  <w:rFonts w:cstheme="minorHAnsi"/>
+                  <w:b/>
+                  <w:szCs w:val="28"/>
+                </w:rPr>
+                <w:t>Тестовые</w:t>
+              </w:r>
+              <w:proofErr w:type="spellEnd"/>
+              <w:r>
+                <w:rPr>
+                  <w:rFonts w:cstheme="minorHAnsi"/>
+                  <w:b/>
+                  <w:szCs w:val="28"/>
+                </w:rPr>
+                <w:t xml:space="preserve"> </w:t>
+              </w:r>
+              <w:proofErr w:type="spellStart"/>
+              <w:r>
+                <w:rPr>
+                  <w:rFonts w:cstheme="minorHAnsi"/>
+                  <w:b/>
+                  <w:szCs w:val="28"/>
+                </w:rPr>
+                <w:t>данные</w:t>
+              </w:r>
+              <w:proofErr w:type="spellEnd"/>
+            </w:ins>
+          </w:p>
+        </w:tc>
+        <w:tc>
+          <w:tcPr>
+            <w:tcW w:w="2408" w:type="dxa"/>
+          </w:tcPr>
+          <w:p>
+            <w:pPr>
+              <w:jc w:val="center"/>
+              <w:rPr>
+                <w:ins w:id="1359" w:author="Чудаков Матвей Игоревич" w:date="2019-06-19T13:51:00Z"/>
+                <w:rFonts w:cstheme="minorHAnsi"/>
+                <w:b/>
+                <w:szCs w:val="28"/>
+              </w:rPr>
+            </w:pPr>
+            <w:proofErr w:type="spellStart"/>
+            <w:ins w:id="1360" w:author="Чудаков Матвей Игоревич" w:date="2019-06-19T13:51:00Z">
+              <w:r>
+                <w:rPr>
+                  <w:rFonts w:cstheme="minorHAnsi"/>
+                  <w:b/>
+                  <w:szCs w:val="28"/>
+                </w:rPr>
+                <w:t>Ожидаемый</w:t>
+              </w:r>
+              <w:proofErr w:type="spellEnd"/>
+              <w:r>
+                <w:rPr>
+                  <w:rFonts w:cstheme="minorHAnsi"/>
+                  <w:b/>
+                  <w:szCs w:val="28"/>
+                </w:rPr>
+                <w:t xml:space="preserve"> </w:t>
+              </w:r>
+              <w:proofErr w:type="spellStart"/>
+              <w:r>
+                <w:rPr>
+                  <w:rFonts w:cstheme="minorHAnsi"/>
+                  <w:b/>
+                  <w:szCs w:val="28"/>
+                </w:rPr>
+                <w:t>результат</w:t>
+              </w:r>
+              <w:proofErr w:type="spellEnd"/>
+            </w:ins>
+          </w:p>
+        </w:tc>
+        <w:tc>
+          <w:tcPr>
+            <w:tcW w:w="2266" w:type="dxa"/>
+          </w:tcPr>
+          <w:p>
+            <w:pPr>
+              <w:jc w:val="center"/>
+              <w:rPr>
+                <w:ins w:id="1361" w:author="Чудаков Матвей Игоревич" w:date="2019-06-19T13:51:00Z"/>
+                <w:rFonts w:cstheme="minorHAnsi"/>
+                <w:b/>
+                <w:szCs w:val="28"/>
+              </w:rPr>
+            </w:pPr>
+            <w:proofErr w:type="spellStart"/>
+            <w:ins w:id="1362" w:author="Чудаков Матвей Игоревич" w:date="2019-06-19T13:51:00Z">
+              <w:r>
+                <w:rPr>
+                  <w:rFonts w:cstheme="minorHAnsi"/>
+                  <w:b/>
+                  <w:szCs w:val="28"/>
+                </w:rPr>
+                <w:t>Фактический</w:t>
+              </w:r>
+              <w:proofErr w:type="spellEnd"/>
+              <w:r>
+                <w:rPr>
+                  <w:rFonts w:cstheme="minorHAnsi"/>
+                  <w:b/>
+                  <w:szCs w:val="28"/>
+                </w:rPr>
+                <w:t xml:space="preserve"> </w:t>
+              </w:r>
+              <w:proofErr w:type="spellStart"/>
+              <w:r>
+                <w:rPr>
+                  <w:rFonts w:cstheme="minorHAnsi"/>
+                  <w:b/>
+                  <w:szCs w:val="28"/>
+                </w:rPr>
+                <w:t>результат</w:t>
+              </w:r>
+              <w:proofErr w:type="spellEnd"/>
+            </w:ins>
+          </w:p>
+        </w:tc>
+      </w:tr>
+      <w:tr>
+        <w:trPr>
+          <w:ins w:id="1363" w:author="Чудаков Матвей Игоревич" w:date="2019-06-19T13:51:00Z"/>
+        </w:trPr>
+        <w:tc>
+          <w:tcPr>
+            <w:tcW w:w="635" w:type="dxa"/>
+          </w:tcPr>
+          <w:p>
+            <w:pPr>
+              <w:jc w:val="center"/>
+              <w:rPr>
+                <w:ins w:id="1364" w:author="Чудаков Матвей Игоревич" w:date="2019-06-19T13:51:00Z"/>
+                <w:rFonts w:cstheme="minorHAnsi"/>
+                <w:szCs w:val="28"/>
+              </w:rPr>
+            </w:pPr>
+            <w:ins w:id="1365" w:author="Чудаков Матвей Игоревич" w:date="2019-06-19T13:51:00Z">
+              <w:r>
+                <w:rPr>
+                  <w:rFonts w:cstheme="minorHAnsi"/>
+                  <w:szCs w:val="28"/>
+                </w:rPr>
+                <w:t>1</w:t>
+              </w:r>
+            </w:ins>
+          </w:p>
+        </w:tc>
+        <w:tc>
+          <w:tcPr>
+            <w:tcW w:w="2336" w:type="dxa"/>
+            <w:gridSpan w:val="2"/>
+          </w:tcPr>
+          <w:p>
+            <w:pPr>
+              <w:jc w:val="center"/>
+              <w:rPr>
+                <w:ins w:id="1366" w:author="Чудаков Матвей Игоревич" w:date="2019-06-19T13:51:00Z"/>
+                <w:rFonts w:cstheme="minorHAnsi"/>
+                <w:szCs w:val="28"/>
+                <w:lang w:val="ru-RU"/>
+              </w:rPr>
+            </w:pPr>
+            <w:ins w:id="1367" w:author="Чудаков Матвей Игоревич" w:date="2019-06-19T13:51:00Z">
+              <w:r>
+                <w:rPr>
+                  <w:rFonts w:cstheme="minorHAnsi"/>
+                  <w:szCs w:val="28"/>
+                  <w:lang w:val="ru-RU"/>
+                </w:rPr>
+                <w:t xml:space="preserve">Пользователь нажимает кнопку </w:t>
+              </w:r>
+              <w:r>
+                <w:rPr>
+                  <w:rFonts w:cstheme="minorHAnsi"/>
+                  <w:szCs w:val="28"/>
+                  <w:lang w:val="ru-RU"/>
+                </w:rPr>
+                <w:t>“</w:t>
+              </w:r>
+              <w:r>
+                <w:rPr>
+                  <w:rFonts w:cstheme="minorHAnsi"/>
+                  <w:szCs w:val="28"/>
+                </w:rPr>
+                <w:t>Burger</w:t>
+              </w:r>
+              <w:r>
+                <w:rPr>
+                  <w:rFonts w:cstheme="minorHAnsi"/>
+                  <w:szCs w:val="28"/>
+                  <w:lang w:val="ru-RU"/>
+                </w:rPr>
+                <w:t>”</w:t>
+              </w:r>
+            </w:ins>
+          </w:p>
+        </w:tc>
+        <w:tc>
+          <w:tcPr>
+            <w:tcW w:w="1700" w:type="dxa"/>
+            <w:gridSpan w:val="2"/>
+          </w:tcPr>
+          <w:p>
+            <w:pPr>
+              <w:jc w:val="center"/>
+              <w:rPr>
+                <w:ins w:id="1368" w:author="Чудаков Матвей Игоревич" w:date="2019-06-19T13:51:00Z"/>
+                <w:rFonts w:cstheme="minorHAnsi"/>
+                <w:szCs w:val="28"/>
+                <w:lang w:val="ru-RU"/>
+              </w:rPr>
+            </w:pPr>
+          </w:p>
+        </w:tc>
+        <w:tc>
+          <w:tcPr>
+            <w:tcW w:w="2408" w:type="dxa"/>
+          </w:tcPr>
+          <w:p>
+            <w:pPr>
+              <w:jc w:val="center"/>
+              <w:rPr>
+                <w:ins w:id="1369" w:author="Чудаков Матвей Игоревич" w:date="2019-06-19T13:51:00Z"/>
+                <w:rFonts w:cstheme="minorHAnsi"/>
+                <w:szCs w:val="28"/>
+                <w:lang w:val="ru-RU"/>
+              </w:rPr>
+            </w:pPr>
+            <w:ins w:id="1370" w:author="Чудаков Матвей Игоревич" w:date="2019-06-19T13:51:00Z">
+              <w:r>
+                <w:rPr>
+                  <w:rFonts w:cstheme="minorHAnsi"/>
+                  <w:szCs w:val="28"/>
+                  <w:lang w:val="ru-RU"/>
+                </w:rPr>
+                <w:t>Приложение выпадающий список</w:t>
+              </w:r>
+            </w:ins>
+          </w:p>
+        </w:tc>
+        <w:tc>
+          <w:tcPr>
+            <w:tcW w:w="2266" w:type="dxa"/>
+          </w:tcPr>
+          <w:p>
+            <w:pPr>
+              <w:jc w:val="center"/>
+              <w:rPr>
+                <w:ins w:id="1371" w:author="Чудаков Матвей Игоревич" w:date="2019-06-19T13:51:00Z"/>
+                <w:rFonts w:cstheme="minorHAnsi"/>
+                <w:szCs w:val="28"/>
+                <w:lang w:val="ru-RU"/>
+              </w:rPr>
+            </w:pPr>
+            <w:ins w:id="1372" w:author="Чудаков Матвей Игоревич" w:date="2019-06-19T13:51:00Z">
+              <w:r>
+                <w:rPr>
+                  <w:rFonts w:cstheme="minorHAnsi"/>
+                  <w:szCs w:val="28"/>
+                  <w:lang w:val="ru-RU"/>
+                </w:rPr>
+                <w:t>Приложение выпадающий список</w:t>
+              </w:r>
+            </w:ins>
+          </w:p>
+        </w:tc>
+      </w:tr>
+      <w:tr>
+        <w:trPr>
+          <w:ins w:id="1373" w:author="Чудаков Матвей Игоревич" w:date="2019-06-19T13:51:00Z"/>
+        </w:trPr>
+        <w:tc>
+          <w:tcPr>
+            <w:tcW w:w="635" w:type="dxa"/>
+          </w:tcPr>
+          <w:p>
+            <w:pPr>
+              <w:jc w:val="center"/>
+              <w:rPr>
+                <w:ins w:id="1374" w:author="Чудаков Матвей Игоревич" w:date="2019-06-19T13:51:00Z"/>
+                <w:rFonts w:cstheme="minorHAnsi"/>
+                <w:szCs w:val="28"/>
+              </w:rPr>
+            </w:pPr>
+            <w:ins w:id="1375" w:author="Чудаков Матвей Игоревич" w:date="2019-06-19T13:51:00Z">
+              <w:r>
+                <w:rPr>
+                  <w:rFonts w:cstheme="minorHAnsi"/>
+                  <w:szCs w:val="28"/>
+                </w:rPr>
+                <w:t>2</w:t>
+              </w:r>
+            </w:ins>
+          </w:p>
+        </w:tc>
+        <w:tc>
+          <w:tcPr>
+            <w:tcW w:w="2336" w:type="dxa"/>
+            <w:gridSpan w:val="2"/>
+          </w:tcPr>
+          <w:p>
+            <w:pPr>
+              <w:jc w:val="center"/>
+              <w:rPr>
+                <w:ins w:id="1376" w:author="Чудаков Матвей Игоревич" w:date="2019-06-19T13:51:00Z"/>
+                <w:rFonts w:cstheme="minorHAnsi"/>
+                <w:szCs w:val="28"/>
+                <w:lang w:val="ru-RU"/>
+              </w:rPr>
+            </w:pPr>
+            <w:ins w:id="1377" w:author="Чудаков Матвей Игоревич" w:date="2019-06-19T13:51:00Z">
+              <w:r>
+                <w:rPr>
+                  <w:rFonts w:cstheme="minorHAnsi"/>
+                  <w:szCs w:val="28"/>
+                  <w:lang w:val="ru-RU"/>
+                </w:rPr>
+                <w:t xml:space="preserve">Пользователь нажимает кнопку </w:t>
+              </w:r>
+              <w:r>
+                <w:rPr>
+                  <w:rFonts w:cstheme="minorHAnsi"/>
+                  <w:szCs w:val="28"/>
+                  <w:lang w:val="ru-RU"/>
+                </w:rPr>
+                <w:t>“</w:t>
+              </w:r>
+            </w:ins>
+            <w:r>
+              <w:rPr>
+                <w:rFonts w:cstheme="minorHAnsi"/>
+                <w:szCs w:val="28"/>
+                <w:lang w:val="ru-RU"/>
+              </w:rPr>
+              <w:t>Изменить тему</w:t>
+            </w:r>
+            <w:ins w:id="1378" w:author="Чудаков Матвей Игоревич" w:date="2019-06-19T13:51:00Z">
+              <w:r>
+                <w:rPr>
+                  <w:rFonts w:cstheme="minorHAnsi"/>
+                  <w:szCs w:val="28"/>
+                  <w:lang w:val="ru-RU"/>
+                </w:rPr>
+                <w:t>”</w:t>
+              </w:r>
+            </w:ins>
+          </w:p>
+        </w:tc>
+        <w:tc>
+          <w:tcPr>
+            <w:tcW w:w="1700" w:type="dxa"/>
+            <w:gridSpan w:val="2"/>
+          </w:tcPr>
+          <w:p>
+            <w:pPr>
+              <w:jc w:val="center"/>
+              <w:rPr>
+                <w:ins w:id="1379" w:author="Чудаков Матвей Игоревич" w:date="2019-06-19T13:51:00Z"/>
+                <w:rFonts w:cstheme="minorHAnsi"/>
+                <w:szCs w:val="28"/>
+                <w:lang w:val="ru-RU"/>
+              </w:rPr>
+            </w:pPr>
+          </w:p>
+        </w:tc>
+        <w:tc>
+          <w:tcPr>
+            <w:tcW w:w="2408" w:type="dxa"/>
+          </w:tcPr>
+          <w:p>
+            <w:pPr>
+              <w:jc w:val="center"/>
+              <w:rPr>
+                <w:ins w:id="1380" w:author="Чудаков Матвей Игоревич" w:date="2019-06-19T13:51:00Z"/>
+                <w:rFonts w:cstheme="minorHAnsi"/>
+                <w:szCs w:val="28"/>
+                <w:lang w:val="ru-RU"/>
+              </w:rPr>
+            </w:pPr>
+            <w:ins w:id="1381" w:author="Чудаков Матвей Игоревич" w:date="2019-06-19T13:51:00Z">
+              <w:r>
+                <w:rPr>
+                  <w:rFonts w:cstheme="minorHAnsi"/>
+                  <w:szCs w:val="28"/>
+                  <w:lang w:val="ru-RU"/>
+                </w:rPr>
+                <w:t xml:space="preserve">Приложение </w:t>
+              </w:r>
+            </w:ins>
+            <w:r>
+              <w:rPr>
+                <w:rFonts w:cstheme="minorHAnsi"/>
+                <w:szCs w:val="28"/>
+                <w:lang w:val="ru-RU"/>
+              </w:rPr>
+              <w:t>меняет тему</w:t>
+            </w:r>
+          </w:p>
+        </w:tc>
+        <w:tc>
+          <w:tcPr>
+            <w:tcW w:w="2266" w:type="dxa"/>
+          </w:tcPr>
+          <w:p>
+            <w:pPr>
+              <w:jc w:val="center"/>
+              <w:rPr>
+                <w:ins w:id="1382" w:author="Чудаков Матвей Игоревич" w:date="2019-06-19T13:51:00Z"/>
+                <w:rFonts w:cstheme="minorHAnsi"/>
+                <w:szCs w:val="28"/>
+                <w:lang w:val="ru-RU"/>
+              </w:rPr>
+            </w:pPr>
+            <w:ins w:id="1383" w:author="Чудаков Матвей Игоревич" w:date="2019-06-19T13:51:00Z">
+              <w:r>
+                <w:rPr>
+                  <w:rFonts w:cstheme="minorHAnsi"/>
+                  <w:szCs w:val="28"/>
+                  <w:lang w:val="ru-RU"/>
+                </w:rPr>
+                <w:t xml:space="preserve">Приложение </w:t>
+              </w:r>
+            </w:ins>
+            <w:r>
+              <w:rPr>
+                <w:rFonts w:cstheme="minorHAnsi"/>
+                <w:szCs w:val="28"/>
+                <w:lang w:val="ru-RU"/>
+              </w:rPr>
+              <w:t>меняет тему</w:t>
+            </w:r>
+          </w:p>
+        </w:tc>
+      </w:tr>
+    </w:tbl>
     <w:p>
       <w:pPr>
         <w:jc w:val="both"/>
         <w:rPr>
           <w:sz w:val="24"/>
           <w:szCs w:val="24"/>
+          <w:lang w:val="en-US"/>
+          <w:rPrChange w:id="1384" w:author="Чудаков Матвей Игоревич" w:date="2019-06-19T13:31:00Z">
+            <w:rPr>
+              <w:sz w:val="24"/>
+              <w:szCs w:val="24"/>
+            </w:rPr>
+          </w:rPrChange>
         </w:rPr>
       </w:pPr>
+      <w:bookmarkStart w:id="1385" w:name="_GoBack"/>
+      <w:bookmarkEnd w:id="1385"/>
     </w:p>
     <w:sectPr>
       <w:pgSz w:w="11906" w:h="16838"/>

</xml_diff>